<commit_message>
Added the process outlined by MX.
</commit_message>
<xml_diff>
--- a/Documentation/Features/Playback from Memory.docx
+++ b/Documentation/Features/Playback from Memory.docx
@@ -22,11 +22,853 @@
       <w:pPr>
         <w:pStyle w:val="Heading1"/>
       </w:pPr>
+      <w:proofErr w:type="spellStart"/>
+      <w:r>
+        <w:t>Jdtdjj</w:t>
+      </w:r>
+      <w:proofErr w:type="spellEnd"/>
+    </w:p>
+    <w:p/>
+    <w:p>
+      <w:pPr>
+        <w:shd w:val="clear" w:color="auto" w:fill="FFFFFF"/>
+        <w:spacing w:after="0" w:line="240" w:lineRule="auto"/>
+        <w:rPr>
+          <w:rFonts w:ascii="Calibri" w:eastAsia="Times New Roman" w:hAnsi="Calibri" w:cs="Times New Roman"/>
+          <w:color w:val="000000"/>
+          <w:sz w:val="24"/>
+          <w:szCs w:val="24"/>
+        </w:rPr>
+      </w:pPr>
+      <w:r>
+        <w:rPr>
+          <w:rFonts w:ascii="Calibri" w:eastAsia="Times New Roman" w:hAnsi="Calibri" w:cs="Times New Roman"/>
+          <w:color w:val="000000"/>
+          <w:sz w:val="24"/>
+          <w:szCs w:val="24"/>
+        </w:rPr>
+        <w:t>1) So, just load your wave file into Audacity, select a segment of the audio; save it to a .wav file.</w:t>
+      </w:r>
+    </w:p>
+    <w:p>
+      <w:pPr>
+        <w:shd w:val="clear" w:color="auto" w:fill="FFFFFF"/>
+        <w:spacing w:after="0" w:line="240" w:lineRule="auto"/>
+        <w:rPr>
+          <w:rFonts w:ascii="Calibri" w:eastAsia="Times New Roman" w:hAnsi="Calibri" w:cs="Times New Roman"/>
+          <w:color w:val="000000"/>
+          <w:sz w:val="24"/>
+          <w:szCs w:val="24"/>
+        </w:rPr>
+      </w:pPr>
+    </w:p>
+    <w:p>
+      <w:pPr>
+        <w:shd w:val="clear" w:color="auto" w:fill="FFFFFF"/>
+        <w:spacing w:after="0" w:line="240" w:lineRule="auto"/>
+        <w:rPr>
+          <w:rFonts w:ascii="Calibri" w:eastAsia="Times New Roman" w:hAnsi="Calibri" w:cs="Times New Roman"/>
+          <w:color w:val="000000"/>
+          <w:sz w:val="24"/>
+          <w:szCs w:val="24"/>
+        </w:rPr>
+      </w:pPr>
+      <w:r>
+        <w:rPr>
+          <w:rFonts w:ascii="Calibri" w:eastAsia="Times New Roman" w:hAnsi="Calibri" w:cs="Times New Roman"/>
+          <w:color w:val="000000"/>
+          <w:sz w:val="24"/>
+          <w:szCs w:val="24"/>
+        </w:rPr>
+        <w:t xml:space="preserve">2) The utility to convert the .wav file to </w:t>
+      </w:r>
+      <w:proofErr w:type="gramStart"/>
+      <w:r>
+        <w:rPr>
+          <w:rFonts w:ascii="Calibri" w:eastAsia="Times New Roman" w:hAnsi="Calibri" w:cs="Times New Roman"/>
+          <w:color w:val="000000"/>
+          <w:sz w:val="24"/>
+          <w:szCs w:val="24"/>
+        </w:rPr>
+        <w:t>a</w:t>
+      </w:r>
+      <w:proofErr w:type="gramEnd"/>
+      <w:r>
+        <w:rPr>
+          <w:rFonts w:ascii="Calibri" w:eastAsia="Times New Roman" w:hAnsi="Calibri" w:cs="Times New Roman"/>
+          <w:color w:val="000000"/>
+          <w:sz w:val="24"/>
+          <w:szCs w:val="24"/>
+        </w:rPr>
+        <w:t xml:space="preserve"> .h/.</w:t>
+      </w:r>
+      <w:proofErr w:type="spellStart"/>
+      <w:r>
+        <w:rPr>
+          <w:rFonts w:ascii="Calibri" w:eastAsia="Times New Roman" w:hAnsi="Calibri" w:cs="Times New Roman"/>
+          <w:color w:val="000000"/>
+          <w:sz w:val="24"/>
+          <w:szCs w:val="24"/>
+        </w:rPr>
+        <w:t>cpp</w:t>
+      </w:r>
+      <w:proofErr w:type="spellEnd"/>
+      <w:r>
+        <w:rPr>
+          <w:rFonts w:ascii="Calibri" w:eastAsia="Times New Roman" w:hAnsi="Calibri" w:cs="Times New Roman"/>
+          <w:color w:val="000000"/>
+          <w:sz w:val="24"/>
+          <w:szCs w:val="24"/>
+        </w:rPr>
+        <w:t xml:space="preserve"> file pair is called 'wav2sketch.exe', and it is in the '...\Arduino\libraries\Audio-master\extras\wav2sketch' subdirectory.</w:t>
+      </w:r>
+    </w:p>
+    <w:p>
+      <w:pPr>
+        <w:shd w:val="clear" w:color="auto" w:fill="FFFFFF"/>
+        <w:spacing w:after="0" w:line="240" w:lineRule="auto"/>
+        <w:rPr>
+          <w:rFonts w:ascii="Calibri" w:eastAsia="Times New Roman" w:hAnsi="Calibri" w:cs="Times New Roman"/>
+          <w:color w:val="000000"/>
+          <w:sz w:val="24"/>
+          <w:szCs w:val="24"/>
+        </w:rPr>
+      </w:pPr>
+    </w:p>
+    <w:p>
+      <w:pPr>
+        <w:shd w:val="clear" w:color="auto" w:fill="FFFFFF"/>
+        <w:spacing w:after="0" w:line="240" w:lineRule="auto"/>
+        <w:rPr>
+          <w:rFonts w:ascii="Calibri" w:eastAsia="Times New Roman" w:hAnsi="Calibri" w:cs="Times New Roman"/>
+          <w:color w:val="000000"/>
+          <w:sz w:val="24"/>
+          <w:szCs w:val="24"/>
+        </w:rPr>
+      </w:pPr>
+      <w:hyperlink r:id="rId6" w:tgtFrame="_blank" w:history="1">
+        <w:r>
+          <w:rPr>
+            <w:rFonts w:ascii="Calibri" w:eastAsia="Times New Roman" w:hAnsi="Calibri" w:cs="Times New Roman"/>
+            <w:color w:val="0000FF"/>
+            <w:sz w:val="24"/>
+            <w:szCs w:val="24"/>
+            <w:u w:val="single"/>
+          </w:rPr>
+          <w:t>https://www.pjrc.com/teensy/td_libs_AudioPlayMemory.html</w:t>
+        </w:r>
+      </w:hyperlink>
+    </w:p>
+    <w:p>
+      <w:pPr>
+        <w:spacing w:after="0" w:line="240" w:lineRule="auto"/>
+        <w:rPr>
+          <w:rFonts w:ascii="Calibri" w:eastAsia="Times New Roman" w:hAnsi="Calibri" w:cs="Times New Roman"/>
+          <w:color w:val="000000"/>
+          <w:sz w:val="24"/>
+          <w:szCs w:val="24"/>
+          <w:shd w:val="clear" w:color="auto" w:fill="FFFFFF"/>
+        </w:rPr>
+      </w:pPr>
       <w:bookmarkStart w:id="0" w:name="_GoBack"/>
       <w:bookmarkEnd w:id="0"/>
     </w:p>
+    <w:p>
+      <w:pPr>
+        <w:spacing w:after="0" w:line="240" w:lineRule="auto"/>
+        <w:rPr>
+          <w:rFonts w:ascii="Times New Roman" w:eastAsia="Times New Roman" w:hAnsi="Times New Roman" w:cs="Times New Roman"/>
+          <w:sz w:val="24"/>
+          <w:szCs w:val="24"/>
+        </w:rPr>
+      </w:pPr>
+      <w:r>
+        <w:rPr>
+          <w:rFonts w:ascii="Calibri" w:eastAsia="Times New Roman" w:hAnsi="Calibri" w:cs="Times New Roman"/>
+          <w:color w:val="000000"/>
+          <w:sz w:val="24"/>
+          <w:szCs w:val="24"/>
+          <w:shd w:val="clear" w:color="auto" w:fill="FFFFFF"/>
+        </w:rPr>
+        <w:t>3) Copy the .h/.</w:t>
+      </w:r>
+      <w:proofErr w:type="spellStart"/>
+      <w:r>
+        <w:rPr>
+          <w:rFonts w:ascii="Calibri" w:eastAsia="Times New Roman" w:hAnsi="Calibri" w:cs="Times New Roman"/>
+          <w:color w:val="000000"/>
+          <w:sz w:val="24"/>
+          <w:szCs w:val="24"/>
+          <w:shd w:val="clear" w:color="auto" w:fill="FFFFFF"/>
+        </w:rPr>
+        <w:t>cpp</w:t>
+      </w:r>
+      <w:proofErr w:type="spellEnd"/>
+      <w:r>
+        <w:rPr>
+          <w:rFonts w:ascii="Calibri" w:eastAsia="Times New Roman" w:hAnsi="Calibri" w:cs="Times New Roman"/>
+          <w:color w:val="000000"/>
+          <w:sz w:val="24"/>
+          <w:szCs w:val="24"/>
+          <w:shd w:val="clear" w:color="auto" w:fill="FFFFFF"/>
+        </w:rPr>
+        <w:t xml:space="preserve"> files to the same </w:t>
+      </w:r>
+      <w:proofErr w:type="spellStart"/>
+      <w:r>
+        <w:rPr>
+          <w:rFonts w:ascii="Calibri" w:eastAsia="Times New Roman" w:hAnsi="Calibri" w:cs="Times New Roman"/>
+          <w:color w:val="000000"/>
+          <w:sz w:val="24"/>
+          <w:szCs w:val="24"/>
+          <w:shd w:val="clear" w:color="auto" w:fill="FFFFFF"/>
+        </w:rPr>
+        <w:t>arduino</w:t>
+      </w:r>
+      <w:proofErr w:type="spellEnd"/>
+      <w:r>
+        <w:rPr>
+          <w:rFonts w:ascii="Calibri" w:eastAsia="Times New Roman" w:hAnsi="Calibri" w:cs="Times New Roman"/>
+          <w:color w:val="000000"/>
+          <w:sz w:val="24"/>
+          <w:szCs w:val="24"/>
+          <w:shd w:val="clear" w:color="auto" w:fill="FFFFFF"/>
+        </w:rPr>
+        <w:t xml:space="preserve"> program directory as the .</w:t>
+      </w:r>
+      <w:proofErr w:type="spellStart"/>
+      <w:r>
+        <w:rPr>
+          <w:rFonts w:ascii="Calibri" w:eastAsia="Times New Roman" w:hAnsi="Calibri" w:cs="Times New Roman"/>
+          <w:color w:val="000000"/>
+          <w:sz w:val="24"/>
+          <w:szCs w:val="24"/>
+          <w:shd w:val="clear" w:color="auto" w:fill="FFFFFF"/>
+        </w:rPr>
+        <w:t>ino</w:t>
+      </w:r>
+      <w:proofErr w:type="spellEnd"/>
+      <w:r>
+        <w:rPr>
+          <w:rFonts w:ascii="Calibri" w:eastAsia="Times New Roman" w:hAnsi="Calibri" w:cs="Times New Roman"/>
+          <w:color w:val="000000"/>
+          <w:sz w:val="24"/>
+          <w:szCs w:val="24"/>
+          <w:shd w:val="clear" w:color="auto" w:fill="FFFFFF"/>
+        </w:rPr>
+        <w:t>; restart the IDE to load them.</w:t>
+      </w:r>
+    </w:p>
+    <w:p>
+      <w:pPr>
+        <w:shd w:val="clear" w:color="auto" w:fill="FFFFFF"/>
+        <w:spacing w:after="0" w:line="240" w:lineRule="auto"/>
+        <w:rPr>
+          <w:rFonts w:ascii="Calibri" w:eastAsia="Times New Roman" w:hAnsi="Calibri" w:cs="Times New Roman"/>
+          <w:color w:val="000000"/>
+          <w:sz w:val="24"/>
+          <w:szCs w:val="24"/>
+        </w:rPr>
+      </w:pPr>
+    </w:p>
+    <w:p>
+      <w:pPr>
+        <w:shd w:val="clear" w:color="auto" w:fill="FFFFFF"/>
+        <w:spacing w:after="0" w:line="240" w:lineRule="auto"/>
+        <w:rPr>
+          <w:rFonts w:ascii="Calibri" w:eastAsia="Times New Roman" w:hAnsi="Calibri" w:cs="Times New Roman"/>
+          <w:color w:val="000000"/>
+          <w:sz w:val="24"/>
+          <w:szCs w:val="24"/>
+        </w:rPr>
+      </w:pPr>
+      <w:r>
+        <w:rPr>
+          <w:rFonts w:ascii="Calibri" w:eastAsia="Times New Roman" w:hAnsi="Calibri" w:cs="Times New Roman"/>
+          <w:color w:val="000000"/>
+          <w:sz w:val="24"/>
+          <w:szCs w:val="24"/>
+        </w:rPr>
+        <w:t>4) For example:</w:t>
+      </w:r>
+    </w:p>
+    <w:p>
+      <w:pPr>
+        <w:shd w:val="clear" w:color="auto" w:fill="FFFFFF"/>
+        <w:spacing w:after="0" w:line="240" w:lineRule="auto"/>
+        <w:rPr>
+          <w:rFonts w:ascii="Calibri" w:eastAsia="Times New Roman" w:hAnsi="Calibri" w:cs="Times New Roman"/>
+          <w:color w:val="000000"/>
+          <w:sz w:val="24"/>
+          <w:szCs w:val="24"/>
+        </w:rPr>
+      </w:pPr>
+    </w:p>
+    <w:p>
+      <w:pPr>
+        <w:shd w:val="clear" w:color="auto" w:fill="FFFFFF"/>
+        <w:spacing w:after="0" w:line="240" w:lineRule="auto"/>
+        <w:rPr>
+          <w:rFonts w:ascii="Calibri" w:eastAsia="Times New Roman" w:hAnsi="Calibri" w:cs="Times New Roman"/>
+          <w:color w:val="000000"/>
+          <w:sz w:val="24"/>
+          <w:szCs w:val="24"/>
+        </w:rPr>
+      </w:pPr>
+      <w:r>
+        <w:rPr>
+          <w:rFonts w:ascii="Calibri" w:eastAsia="Times New Roman" w:hAnsi="Calibri" w:cs="Times New Roman"/>
+          <w:color w:val="000000"/>
+          <w:sz w:val="24"/>
+          <w:szCs w:val="24"/>
+        </w:rPr>
+        <w:t xml:space="preserve">     </w:t>
+      </w:r>
+      <w:proofErr w:type="gramStart"/>
+      <w:r>
+        <w:rPr>
+          <w:rFonts w:ascii="Calibri" w:eastAsia="Times New Roman" w:hAnsi="Calibri" w:cs="Times New Roman"/>
+          <w:color w:val="000000"/>
+          <w:sz w:val="24"/>
+          <w:szCs w:val="24"/>
+        </w:rPr>
+        <w:t>*  I</w:t>
+      </w:r>
+      <w:proofErr w:type="gramEnd"/>
+      <w:r>
+        <w:rPr>
+          <w:rFonts w:ascii="Calibri" w:eastAsia="Times New Roman" w:hAnsi="Calibri" w:cs="Times New Roman"/>
+          <w:color w:val="000000"/>
+          <w:sz w:val="24"/>
+          <w:szCs w:val="24"/>
+        </w:rPr>
+        <w:t xml:space="preserve"> generated the pair, '</w:t>
+      </w:r>
+      <w:proofErr w:type="spellStart"/>
+      <w:r>
+        <w:rPr>
+          <w:rFonts w:ascii="Calibri" w:eastAsia="Times New Roman" w:hAnsi="Calibri" w:cs="Times New Roman"/>
+          <w:color w:val="000000"/>
+          <w:sz w:val="24"/>
+          <w:szCs w:val="24"/>
+        </w:rPr>
+        <w:t>KorotkoffSound.h</w:t>
+      </w:r>
+      <w:proofErr w:type="spellEnd"/>
+      <w:r>
+        <w:rPr>
+          <w:rFonts w:ascii="Calibri" w:eastAsia="Times New Roman" w:hAnsi="Calibri" w:cs="Times New Roman"/>
+          <w:color w:val="000000"/>
+          <w:sz w:val="24"/>
+          <w:szCs w:val="24"/>
+        </w:rPr>
+        <w:t>'/'KorotkoffSound.cpp' from a single beat captured </w:t>
+      </w:r>
+    </w:p>
+    <w:p>
+      <w:pPr>
+        <w:shd w:val="clear" w:color="auto" w:fill="FFFFFF"/>
+        <w:spacing w:after="0" w:line="240" w:lineRule="auto"/>
+        <w:rPr>
+          <w:rFonts w:ascii="Calibri" w:eastAsia="Times New Roman" w:hAnsi="Calibri" w:cs="Times New Roman"/>
+          <w:color w:val="000000"/>
+          <w:sz w:val="24"/>
+          <w:szCs w:val="24"/>
+        </w:rPr>
+      </w:pPr>
+      <w:r>
+        <w:rPr>
+          <w:rFonts w:ascii="Calibri" w:eastAsia="Times New Roman" w:hAnsi="Calibri" w:cs="Times New Roman"/>
+          <w:color w:val="000000"/>
+          <w:sz w:val="24"/>
+          <w:szCs w:val="24"/>
+        </w:rPr>
+        <w:t xml:space="preserve">          </w:t>
+      </w:r>
+      <w:proofErr w:type="gramStart"/>
+      <w:r>
+        <w:rPr>
+          <w:rFonts w:ascii="Calibri" w:eastAsia="Times New Roman" w:hAnsi="Calibri" w:cs="Times New Roman"/>
+          <w:color w:val="000000"/>
+          <w:sz w:val="24"/>
+          <w:szCs w:val="24"/>
+        </w:rPr>
+        <w:t>with</w:t>
+      </w:r>
+      <w:proofErr w:type="gramEnd"/>
+      <w:r>
+        <w:rPr>
+          <w:rFonts w:ascii="Calibri" w:eastAsia="Times New Roman" w:hAnsi="Calibri" w:cs="Times New Roman"/>
+          <w:color w:val="000000"/>
+          <w:sz w:val="24"/>
+          <w:szCs w:val="24"/>
+        </w:rPr>
+        <w:t xml:space="preserve"> Audacity, using the 'wav2sketch.exe' utility program.</w:t>
+      </w:r>
+    </w:p>
+    <w:p>
+      <w:pPr>
+        <w:shd w:val="clear" w:color="auto" w:fill="FFFFFF"/>
+        <w:spacing w:after="0" w:line="240" w:lineRule="auto"/>
+        <w:rPr>
+          <w:rFonts w:ascii="Calibri" w:eastAsia="Times New Roman" w:hAnsi="Calibri" w:cs="Times New Roman"/>
+          <w:color w:val="000000"/>
+          <w:sz w:val="24"/>
+          <w:szCs w:val="24"/>
+        </w:rPr>
+      </w:pPr>
+    </w:p>
+    <w:p>
+      <w:pPr>
+        <w:shd w:val="clear" w:color="auto" w:fill="FFFFFF"/>
+        <w:spacing w:after="0" w:line="240" w:lineRule="auto"/>
+        <w:rPr>
+          <w:rFonts w:ascii="Calibri" w:eastAsia="Times New Roman" w:hAnsi="Calibri" w:cs="Times New Roman"/>
+          <w:color w:val="000000"/>
+          <w:sz w:val="24"/>
+          <w:szCs w:val="24"/>
+        </w:rPr>
+      </w:pPr>
+      <w:r>
+        <w:rPr>
+          <w:rFonts w:ascii="Calibri" w:eastAsia="Times New Roman" w:hAnsi="Calibri" w:cs="Times New Roman"/>
+          <w:color w:val="000000"/>
+          <w:sz w:val="24"/>
+          <w:szCs w:val="24"/>
+        </w:rPr>
+        <w:t>     *</w:t>
+      </w:r>
+      <w:proofErr w:type="gramStart"/>
+      <w:r>
+        <w:rPr>
+          <w:rFonts w:ascii="Calibri" w:eastAsia="Times New Roman" w:hAnsi="Calibri" w:cs="Times New Roman"/>
+          <w:color w:val="000000"/>
+          <w:sz w:val="24"/>
+          <w:szCs w:val="24"/>
+        </w:rPr>
+        <w:t>  Put</w:t>
+      </w:r>
+      <w:proofErr w:type="gramEnd"/>
+      <w:r>
+        <w:rPr>
+          <w:rFonts w:ascii="Calibri" w:eastAsia="Times New Roman" w:hAnsi="Calibri" w:cs="Times New Roman"/>
+          <w:color w:val="000000"/>
+          <w:sz w:val="24"/>
+          <w:szCs w:val="24"/>
+        </w:rPr>
+        <w:t xml:space="preserve"> them in the '...\thebeat\Software\Arduino\Stethoscope' subdirectory (&amp; restarted the IDE).</w:t>
+      </w:r>
+    </w:p>
+    <w:p>
+      <w:pPr>
+        <w:shd w:val="clear" w:color="auto" w:fill="FFFFFF"/>
+        <w:spacing w:after="0" w:line="240" w:lineRule="auto"/>
+        <w:rPr>
+          <w:rFonts w:ascii="Calibri" w:eastAsia="Times New Roman" w:hAnsi="Calibri" w:cs="Times New Roman"/>
+          <w:color w:val="000000"/>
+          <w:sz w:val="24"/>
+          <w:szCs w:val="24"/>
+        </w:rPr>
+      </w:pPr>
+    </w:p>
+    <w:p>
+      <w:pPr>
+        <w:shd w:val="clear" w:color="auto" w:fill="FFFFFF"/>
+        <w:spacing w:after="0" w:line="240" w:lineRule="auto"/>
+        <w:rPr>
+          <w:rFonts w:ascii="Calibri" w:eastAsia="Times New Roman" w:hAnsi="Calibri" w:cs="Times New Roman"/>
+          <w:color w:val="000000"/>
+          <w:sz w:val="24"/>
+          <w:szCs w:val="24"/>
+        </w:rPr>
+      </w:pPr>
+      <w:r>
+        <w:rPr>
+          <w:rFonts w:ascii="Calibri" w:eastAsia="Times New Roman" w:hAnsi="Calibri" w:cs="Times New Roman"/>
+          <w:color w:val="000000"/>
+          <w:sz w:val="24"/>
+          <w:szCs w:val="24"/>
+        </w:rPr>
+        <w:t>     *</w:t>
+      </w:r>
+      <w:proofErr w:type="gramStart"/>
+      <w:r>
+        <w:rPr>
+          <w:rFonts w:ascii="Calibri" w:eastAsia="Times New Roman" w:hAnsi="Calibri" w:cs="Times New Roman"/>
+          <w:color w:val="000000"/>
+          <w:sz w:val="24"/>
+          <w:szCs w:val="24"/>
+        </w:rPr>
+        <w:t>  Added</w:t>
+      </w:r>
+      <w:proofErr w:type="gramEnd"/>
+      <w:r>
+        <w:rPr>
+          <w:rFonts w:ascii="Calibri" w:eastAsia="Times New Roman" w:hAnsi="Calibri" w:cs="Times New Roman"/>
+          <w:color w:val="000000"/>
+          <w:sz w:val="24"/>
+          <w:szCs w:val="24"/>
+        </w:rPr>
+        <w:t xml:space="preserve"> the following--</w:t>
+      </w:r>
+    </w:p>
+    <w:p>
+      <w:pPr>
+        <w:shd w:val="clear" w:color="auto" w:fill="FFFFFF"/>
+        <w:spacing w:after="0" w:line="240" w:lineRule="auto"/>
+        <w:rPr>
+          <w:rFonts w:ascii="Calibri" w:eastAsia="Times New Roman" w:hAnsi="Calibri" w:cs="Times New Roman"/>
+          <w:color w:val="000000"/>
+          <w:sz w:val="24"/>
+          <w:szCs w:val="24"/>
+        </w:rPr>
+      </w:pPr>
+    </w:p>
+    <w:p>
+      <w:pPr>
+        <w:shd w:val="clear" w:color="auto" w:fill="FFFFFF"/>
+        <w:spacing w:after="0" w:line="240" w:lineRule="auto"/>
+        <w:rPr>
+          <w:rFonts w:ascii="Calibri" w:eastAsia="Times New Roman" w:hAnsi="Calibri" w:cs="Times New Roman"/>
+          <w:color w:val="000000"/>
+          <w:sz w:val="24"/>
+          <w:szCs w:val="24"/>
+        </w:rPr>
+      </w:pPr>
+      <w:r>
+        <w:rPr>
+          <w:rFonts w:ascii="Calibri" w:eastAsia="Times New Roman" w:hAnsi="Calibri" w:cs="Times New Roman"/>
+          <w:color w:val="000000"/>
+          <w:sz w:val="24"/>
+          <w:szCs w:val="24"/>
+        </w:rPr>
+        <w:t>               #include "</w:t>
+      </w:r>
+      <w:proofErr w:type="spellStart"/>
+      <w:r>
+        <w:rPr>
+          <w:rFonts w:ascii="Calibri" w:eastAsia="Times New Roman" w:hAnsi="Calibri" w:cs="Times New Roman"/>
+          <w:color w:val="000000"/>
+          <w:sz w:val="24"/>
+          <w:szCs w:val="24"/>
+        </w:rPr>
+        <w:t>KorotkoffSound.h</w:t>
+      </w:r>
+      <w:proofErr w:type="spellEnd"/>
+      <w:r>
+        <w:rPr>
+          <w:rFonts w:ascii="Calibri" w:eastAsia="Times New Roman" w:hAnsi="Calibri" w:cs="Times New Roman"/>
+          <w:color w:val="000000"/>
+          <w:sz w:val="24"/>
+          <w:szCs w:val="24"/>
+        </w:rPr>
+        <w:t>"</w:t>
+      </w:r>
+    </w:p>
+    <w:p>
+      <w:pPr>
+        <w:shd w:val="clear" w:color="auto" w:fill="FFFFFF"/>
+        <w:spacing w:after="0" w:line="240" w:lineRule="auto"/>
+        <w:rPr>
+          <w:rFonts w:ascii="Calibri" w:eastAsia="Times New Roman" w:hAnsi="Calibri" w:cs="Times New Roman"/>
+          <w:color w:val="000000"/>
+          <w:sz w:val="24"/>
+          <w:szCs w:val="24"/>
+        </w:rPr>
+      </w:pPr>
+      <w:r>
+        <w:rPr>
+          <w:rFonts w:ascii="Calibri" w:eastAsia="Times New Roman" w:hAnsi="Calibri" w:cs="Times New Roman"/>
+          <w:color w:val="000000"/>
+          <w:sz w:val="24"/>
+          <w:szCs w:val="24"/>
+        </w:rPr>
+        <w:t>          </w:t>
+      </w:r>
+    </w:p>
+    <w:p>
+      <w:pPr>
+        <w:shd w:val="clear" w:color="auto" w:fill="FFFFFF"/>
+        <w:spacing w:after="240" w:line="240" w:lineRule="auto"/>
+        <w:rPr>
+          <w:rFonts w:ascii="Calibri" w:eastAsia="Times New Roman" w:hAnsi="Calibri" w:cs="Times New Roman"/>
+          <w:color w:val="000000"/>
+          <w:sz w:val="24"/>
+          <w:szCs w:val="24"/>
+        </w:rPr>
+      </w:pPr>
+      <w:r>
+        <w:rPr>
+          <w:rFonts w:ascii="Calibri" w:eastAsia="Times New Roman" w:hAnsi="Calibri" w:cs="Times New Roman"/>
+          <w:color w:val="000000"/>
+          <w:sz w:val="24"/>
+          <w:szCs w:val="24"/>
+        </w:rPr>
+        <w:t>               </w:t>
+      </w:r>
+      <w:proofErr w:type="gramStart"/>
+      <w:r>
+        <w:rPr>
+          <w:rFonts w:ascii="Calibri" w:eastAsia="Times New Roman" w:hAnsi="Calibri" w:cs="Times New Roman"/>
+          <w:color w:val="000000"/>
+          <w:sz w:val="24"/>
+          <w:szCs w:val="24"/>
+        </w:rPr>
+        <w:t>void</w:t>
+      </w:r>
+      <w:proofErr w:type="gramEnd"/>
+      <w:r>
+        <w:rPr>
+          <w:rFonts w:ascii="Calibri" w:eastAsia="Times New Roman" w:hAnsi="Calibri" w:cs="Times New Roman"/>
+          <w:color w:val="000000"/>
+          <w:sz w:val="24"/>
+          <w:szCs w:val="24"/>
+        </w:rPr>
+        <w:t xml:space="preserve"> </w:t>
+      </w:r>
+      <w:proofErr w:type="spellStart"/>
+      <w:r>
+        <w:rPr>
+          <w:rFonts w:ascii="Calibri" w:eastAsia="Times New Roman" w:hAnsi="Calibri" w:cs="Times New Roman"/>
+          <w:color w:val="000000"/>
+          <w:sz w:val="24"/>
+          <w:szCs w:val="24"/>
+        </w:rPr>
+        <w:t>PlayHB</w:t>
+      </w:r>
+      <w:proofErr w:type="spellEnd"/>
+      <w:r>
+        <w:rPr>
+          <w:rFonts w:ascii="Calibri" w:eastAsia="Times New Roman" w:hAnsi="Calibri" w:cs="Times New Roman"/>
+          <w:color w:val="000000"/>
+          <w:sz w:val="24"/>
+          <w:szCs w:val="24"/>
+        </w:rPr>
+        <w:t>()</w:t>
+      </w:r>
+      <w:r>
+        <w:rPr>
+          <w:rFonts w:ascii="Calibri" w:eastAsia="Times New Roman" w:hAnsi="Calibri" w:cs="Times New Roman"/>
+          <w:color w:val="000000"/>
+          <w:sz w:val="24"/>
+          <w:szCs w:val="24"/>
+        </w:rPr>
+        <w:br/>
+        <w:t>               {</w:t>
+      </w:r>
+      <w:r>
+        <w:rPr>
+          <w:rFonts w:ascii="Calibri" w:eastAsia="Times New Roman" w:hAnsi="Calibri" w:cs="Times New Roman"/>
+          <w:color w:val="000000"/>
+          <w:sz w:val="24"/>
+          <w:szCs w:val="24"/>
+        </w:rPr>
+        <w:br/>
+        <w:t xml:space="preserve">                   </w:t>
+      </w:r>
+      <w:proofErr w:type="spellStart"/>
+      <w:r>
+        <w:rPr>
+          <w:rFonts w:ascii="Calibri" w:eastAsia="Times New Roman" w:hAnsi="Calibri" w:cs="Times New Roman"/>
+          <w:color w:val="000000"/>
+          <w:sz w:val="24"/>
+          <w:szCs w:val="24"/>
+        </w:rPr>
+        <w:t>playMem_heartSoundSamp.play</w:t>
+      </w:r>
+      <w:proofErr w:type="spellEnd"/>
+      <w:r>
+        <w:rPr>
+          <w:rFonts w:ascii="Calibri" w:eastAsia="Times New Roman" w:hAnsi="Calibri" w:cs="Times New Roman"/>
+          <w:color w:val="000000"/>
+          <w:sz w:val="24"/>
+          <w:szCs w:val="24"/>
+        </w:rPr>
+        <w:t xml:space="preserve">( </w:t>
+      </w:r>
+      <w:proofErr w:type="spellStart"/>
+      <w:r>
+        <w:rPr>
+          <w:rFonts w:ascii="Calibri" w:eastAsia="Times New Roman" w:hAnsi="Calibri" w:cs="Times New Roman"/>
+          <w:color w:val="000000"/>
+          <w:sz w:val="24"/>
+          <w:szCs w:val="24"/>
+        </w:rPr>
+        <w:t>KorotkoffSound</w:t>
+      </w:r>
+      <w:proofErr w:type="spellEnd"/>
+      <w:r>
+        <w:rPr>
+          <w:rFonts w:ascii="Calibri" w:eastAsia="Times New Roman" w:hAnsi="Calibri" w:cs="Times New Roman"/>
+          <w:color w:val="000000"/>
+          <w:sz w:val="24"/>
+          <w:szCs w:val="24"/>
+        </w:rPr>
+        <w:t xml:space="preserve"> );</w:t>
+      </w:r>
+      <w:r>
+        <w:rPr>
+          <w:rFonts w:ascii="Calibri" w:eastAsia="Times New Roman" w:hAnsi="Calibri" w:cs="Times New Roman"/>
+          <w:color w:val="000000"/>
+          <w:sz w:val="24"/>
+          <w:szCs w:val="24"/>
+        </w:rPr>
+        <w:br/>
+        <w:t>               }</w:t>
+      </w:r>
+    </w:p>
+    <w:p>
+      <w:pPr>
+        <w:spacing w:after="0" w:line="240" w:lineRule="auto"/>
+        <w:rPr>
+          <w:rFonts w:ascii="Times New Roman" w:eastAsia="Times New Roman" w:hAnsi="Times New Roman" w:cs="Times New Roman"/>
+          <w:sz w:val="24"/>
+          <w:szCs w:val="24"/>
+        </w:rPr>
+      </w:pPr>
+      <w:r>
+        <w:rPr>
+          <w:rFonts w:ascii="Calibri" w:eastAsia="Times New Roman" w:hAnsi="Calibri" w:cs="Times New Roman"/>
+          <w:color w:val="000000"/>
+          <w:sz w:val="24"/>
+          <w:szCs w:val="24"/>
+        </w:rPr>
+        <w:br/>
+      </w:r>
+    </w:p>
+    <w:p>
+      <w:pPr>
+        <w:shd w:val="clear" w:color="auto" w:fill="FFFFFF"/>
+        <w:spacing w:after="0" w:line="240" w:lineRule="auto"/>
+        <w:rPr>
+          <w:rFonts w:ascii="Calibri" w:eastAsia="Times New Roman" w:hAnsi="Calibri" w:cs="Times New Roman"/>
+          <w:color w:val="000000"/>
+          <w:sz w:val="24"/>
+          <w:szCs w:val="24"/>
+        </w:rPr>
+      </w:pPr>
+      <w:r>
+        <w:rPr>
+          <w:rFonts w:ascii="Calibri" w:eastAsia="Times New Roman" w:hAnsi="Calibri" w:cs="Times New Roman"/>
+          <w:color w:val="000000"/>
+          <w:sz w:val="24"/>
+          <w:szCs w:val="24"/>
+        </w:rPr>
+        <w:t xml:space="preserve">               ....and in the '// </w:t>
+      </w:r>
+      <w:proofErr w:type="spellStart"/>
+      <w:r>
+        <w:rPr>
+          <w:rFonts w:ascii="Calibri" w:eastAsia="Times New Roman" w:hAnsi="Calibri" w:cs="Times New Roman"/>
+          <w:color w:val="000000"/>
+          <w:sz w:val="24"/>
+          <w:szCs w:val="24"/>
+        </w:rPr>
+        <w:t>GUItool</w:t>
+      </w:r>
+      <w:proofErr w:type="spellEnd"/>
+      <w:r>
+        <w:rPr>
+          <w:rFonts w:ascii="Calibri" w:eastAsia="Times New Roman" w:hAnsi="Calibri" w:cs="Times New Roman"/>
+          <w:color w:val="000000"/>
+          <w:sz w:val="24"/>
+          <w:szCs w:val="24"/>
+        </w:rPr>
+        <w:t>: begin automatically generated code':</w:t>
+      </w:r>
+    </w:p>
+    <w:p>
+      <w:pPr>
+        <w:spacing w:after="0" w:line="240" w:lineRule="auto"/>
+        <w:rPr>
+          <w:rFonts w:ascii="Calibri" w:eastAsia="Times New Roman" w:hAnsi="Calibri" w:cs="Times New Roman"/>
+          <w:color w:val="000000"/>
+          <w:sz w:val="24"/>
+          <w:szCs w:val="24"/>
+          <w:shd w:val="clear" w:color="auto" w:fill="FFFFFF"/>
+        </w:rPr>
+      </w:pPr>
+      <w:r>
+        <w:rPr>
+          <w:rFonts w:ascii="Calibri" w:eastAsia="Times New Roman" w:hAnsi="Calibri" w:cs="Times New Roman"/>
+          <w:color w:val="000000"/>
+          <w:sz w:val="24"/>
+          <w:szCs w:val="24"/>
+          <w:shd w:val="clear" w:color="auto" w:fill="FFFFFF"/>
+        </w:rPr>
+        <w:br/>
+        <w:t xml:space="preserve">                    </w:t>
+      </w:r>
+      <w:proofErr w:type="spellStart"/>
+      <w:r>
+        <w:rPr>
+          <w:rFonts w:ascii="Calibri" w:eastAsia="Times New Roman" w:hAnsi="Calibri" w:cs="Times New Roman"/>
+          <w:color w:val="000000"/>
+          <w:sz w:val="24"/>
+          <w:szCs w:val="24"/>
+          <w:shd w:val="clear" w:color="auto" w:fill="FFFFFF"/>
+        </w:rPr>
+        <w:t>AudioPlayMemory</w:t>
+      </w:r>
+      <w:proofErr w:type="spellEnd"/>
+      <w:r>
+        <w:rPr>
+          <w:rFonts w:ascii="Calibri" w:eastAsia="Times New Roman" w:hAnsi="Calibri" w:cs="Times New Roman"/>
+          <w:color w:val="000000"/>
+          <w:sz w:val="24"/>
+          <w:szCs w:val="24"/>
+          <w:shd w:val="clear" w:color="auto" w:fill="FFFFFF"/>
+        </w:rPr>
+        <w:t xml:space="preserve">          </w:t>
+      </w:r>
+      <w:proofErr w:type="spellStart"/>
+      <w:r>
+        <w:rPr>
+          <w:rFonts w:ascii="Calibri" w:eastAsia="Times New Roman" w:hAnsi="Calibri" w:cs="Times New Roman"/>
+          <w:color w:val="000000"/>
+          <w:sz w:val="24"/>
+          <w:szCs w:val="24"/>
+          <w:shd w:val="clear" w:color="auto" w:fill="FFFFFF"/>
+        </w:rPr>
+        <w:t>playMem_heartSoundSamp</w:t>
+      </w:r>
+      <w:proofErr w:type="spellEnd"/>
+      <w:r>
+        <w:rPr>
+          <w:rFonts w:ascii="Calibri" w:eastAsia="Times New Roman" w:hAnsi="Calibri" w:cs="Times New Roman"/>
+          <w:color w:val="000000"/>
+          <w:sz w:val="24"/>
+          <w:szCs w:val="24"/>
+          <w:shd w:val="clear" w:color="auto" w:fill="FFFFFF"/>
+        </w:rPr>
+        <w:t>;                                //</w:t>
+      </w:r>
+      <w:proofErr w:type="spellStart"/>
+      <w:r>
+        <w:rPr>
+          <w:rFonts w:ascii="Calibri" w:eastAsia="Times New Roman" w:hAnsi="Calibri" w:cs="Times New Roman"/>
+          <w:color w:val="000000"/>
+          <w:sz w:val="24"/>
+          <w:szCs w:val="24"/>
+          <w:shd w:val="clear" w:color="auto" w:fill="FFFFFF"/>
+        </w:rPr>
+        <w:t>xy</w:t>
+      </w:r>
+      <w:proofErr w:type="spellEnd"/>
+      <w:r>
+        <w:rPr>
+          <w:rFonts w:ascii="Calibri" w:eastAsia="Times New Roman" w:hAnsi="Calibri" w:cs="Times New Roman"/>
+          <w:color w:val="000000"/>
+          <w:sz w:val="24"/>
+          <w:szCs w:val="24"/>
+          <w:shd w:val="clear" w:color="auto" w:fill="FFFFFF"/>
+        </w:rPr>
+        <w:t>=154,398</w:t>
+      </w:r>
+    </w:p>
+    <w:p/>
     <w:sectPr>
-      <w:headerReference w:type="default" r:id="rId6"/>
+      <w:headerReference w:type="default" r:id="rId7"/>
       <w:pgSz w:w="12240" w:h="15840"/>
       <w:pgMar w:top="1440" w:right="1440" w:bottom="1440" w:left="1440" w:header="720" w:footer="720" w:gutter="0"/>
       <w:cols w:space="720"/>
@@ -684,6 +1526,34 @@
       <w:szCs w:val="32"/>
     </w:rPr>
   </w:style>
+  <w:style w:type="paragraph" w:styleId="NormalWeb">
+    <w:name w:val="Normal (Web)"/>
+    <w:basedOn w:val="Normal"/>
+    <w:uiPriority w:val="99"/>
+    <w:semiHidden/>
+    <w:unhideWhenUsed/>
+    <w:rsid w:val="00E65283"/>
+    <w:pPr>
+      <w:spacing w:before="100" w:beforeAutospacing="1" w:after="100" w:afterAutospacing="1" w:line="240" w:lineRule="auto"/>
+    </w:pPr>
+    <w:rPr>
+      <w:rFonts w:ascii="Times New Roman" w:eastAsia="Times New Roman" w:hAnsi="Times New Roman" w:cs="Times New Roman"/>
+      <w:sz w:val="24"/>
+      <w:szCs w:val="24"/>
+    </w:rPr>
+  </w:style>
+  <w:style w:type="character" w:styleId="Hyperlink">
+    <w:name w:val="Hyperlink"/>
+    <w:basedOn w:val="DefaultParagraphFont"/>
+    <w:uiPriority w:val="99"/>
+    <w:semiHidden/>
+    <w:unhideWhenUsed/>
+    <w:rsid w:val="00E65283"/>
+    <w:rPr>
+      <w:color w:val="0000FF"/>
+      <w:u w:val="single"/>
+    </w:rPr>
+  </w:style>
 </w:styles>
 </file>
 

</xml_diff>

<commit_message>
Working on completing the documentation for the audio playback from memory feature.
</commit_message>
<xml_diff>
--- a/Documentation/Features/Playback from Memory.docx
+++ b/Documentation/Features/Playback from Memory.docx
@@ -22,13 +22,365 @@
       <w:pPr>
         <w:pStyle w:val="Heading1"/>
       </w:pPr>
-      <w:proofErr w:type="spellStart"/>
-      <w:r>
-        <w:t>Jdtdjj</w:t>
-      </w:r>
-      <w:proofErr w:type="spellEnd"/>
+      <w:r>
+        <w:t>Methodology</w:t>
+      </w:r>
+    </w:p>
+    <w:p>
+      <w:r>
+        <w:t>The following steps will guide the user in the process of storing a short audio clip into the on-board memory of the Teensy Audio Board;</w:t>
+      </w:r>
     </w:p>
     <w:p/>
+    <w:p>
+      <w:pPr>
+        <w:pStyle w:val="ListParagraph"/>
+        <w:numPr>
+          <w:ilvl w:val="0"/>
+          <w:numId w:val="2"/>
+        </w:numPr>
+        <w:spacing w:after="0"/>
+      </w:pPr>
+      <w:r>
+        <w:t xml:space="preserve">Download </w:t>
+      </w:r>
+      <w:hyperlink r:id="rId7" w:history="1">
+        <w:r>
+          <w:rPr>
+            <w:rStyle w:val="Hyperlink"/>
+          </w:rPr>
+          <w:t>Audacity</w:t>
+        </w:r>
+      </w:hyperlink>
+      <w:r>
+        <w:t>®</w:t>
+      </w:r>
+    </w:p>
+    <w:p>
+      <w:pPr>
+        <w:shd w:val="clear" w:color="auto" w:fill="FFF2CC" w:themeFill="accent4" w:themeFillTint="33"/>
+        <w:spacing w:after="0"/>
+      </w:pPr>
+      <w:r>
+        <w:t>Note: Audacity® is a free, open-source, cross-platform audio software for multi-track recording and editing. Audacity® can be used for audio file conversion, editing and analysis.</w:t>
+      </w:r>
+    </w:p>
+    <w:p>
+      <w:pPr>
+        <w:pStyle w:val="ListParagraph"/>
+        <w:spacing w:after="0"/>
+        <w:ind w:left="360"/>
+      </w:pPr>
+    </w:p>
+    <w:p>
+      <w:pPr>
+        <w:pStyle w:val="ListParagraph"/>
+        <w:numPr>
+          <w:ilvl w:val="0"/>
+          <w:numId w:val="2"/>
+        </w:numPr>
+        <w:spacing w:after="0"/>
+      </w:pPr>
+      <w:r>
+        <w:rPr>
+          <w:b/>
+          <w:color w:val="FF0000"/>
+        </w:rPr>
+        <w:t>if audio file is in .RAW format</w:t>
+      </w:r>
+      <w:r>
+        <w:rPr>
+          <w:color w:val="FF0000"/>
+        </w:rPr>
+        <w:t xml:space="preserve">, </w:t>
+      </w:r>
+      <w:r>
+        <w:t>open Audacity® and import sound file;</w:t>
+      </w:r>
+    </w:p>
+    <w:p>
+      <w:pPr>
+        <w:pStyle w:val="ListParagraph"/>
+        <w:numPr>
+          <w:ilvl w:val="1"/>
+          <w:numId w:val="2"/>
+        </w:numPr>
+        <w:spacing w:after="0"/>
+      </w:pPr>
+      <w:r>
+        <w:t>Import sound file</w:t>
+      </w:r>
+    </w:p>
+    <w:p>
+      <w:pPr>
+        <w:pStyle w:val="ListParagraph"/>
+        <w:numPr>
+          <w:ilvl w:val="2"/>
+          <w:numId w:val="2"/>
+        </w:numPr>
+        <w:shd w:val="clear" w:color="auto" w:fill="EDEDED" w:themeFill="accent3" w:themeFillTint="33"/>
+        <w:spacing w:after="0"/>
+      </w:pPr>
+      <w:r>
+        <w:rPr>
+          <w:i/>
+        </w:rPr>
+        <w:t>File &gt; Import &gt; Raw Data…</w:t>
+      </w:r>
+    </w:p>
+    <w:p>
+      <w:pPr>
+        <w:pStyle w:val="ListParagraph"/>
+        <w:numPr>
+          <w:ilvl w:val="1"/>
+          <w:numId w:val="2"/>
+        </w:numPr>
+        <w:spacing w:after="0"/>
+      </w:pPr>
+      <w:r>
+        <w:t>Enter the Raw Data Import parameter on the pop-up window</w:t>
+      </w:r>
+    </w:p>
+    <w:p>
+      <w:pPr>
+        <w:shd w:val="clear" w:color="auto" w:fill="FFF2CC" w:themeFill="accent4" w:themeFillTint="33"/>
+        <w:spacing w:after="0"/>
+        <w:ind w:left="360"/>
+      </w:pPr>
+      <w:r>
+        <w:t xml:space="preserve">Note: Parameters such as </w:t>
+      </w:r>
+      <w:r>
+        <w:rPr>
+          <w:b/>
+        </w:rPr>
+        <w:t>encoding</w:t>
+      </w:r>
+      <w:r>
+        <w:t xml:space="preserve">, </w:t>
+      </w:r>
+      <w:r>
+        <w:rPr>
+          <w:b/>
+        </w:rPr>
+        <w:t>byte order</w:t>
+      </w:r>
+      <w:r>
+        <w:t xml:space="preserve">, </w:t>
+      </w:r>
+      <w:r>
+        <w:rPr>
+          <w:b/>
+        </w:rPr>
+        <w:t>channels</w:t>
+      </w:r>
+      <w:r>
+        <w:t xml:space="preserve">, and </w:t>
+      </w:r>
+      <w:r>
+        <w:rPr>
+          <w:b/>
+        </w:rPr>
+        <w:t>sample rate</w:t>
+      </w:r>
+      <w:r>
+        <w:t xml:space="preserve"> of the file must be known</w:t>
+      </w:r>
+    </w:p>
+    <w:p>
+      <w:pPr>
+        <w:pStyle w:val="ListParagraph"/>
+        <w:spacing w:after="0"/>
+      </w:pPr>
+    </w:p>
+    <w:p>
+      <w:pPr>
+        <w:pStyle w:val="ListParagraph"/>
+        <w:numPr>
+          <w:ilvl w:val="0"/>
+          <w:numId w:val="2"/>
+        </w:numPr>
+        <w:spacing w:after="0"/>
+      </w:pPr>
+      <w:r>
+        <w:rPr>
+          <w:b/>
+          <w:color w:val="FF0000"/>
+        </w:rPr>
+        <w:t xml:space="preserve">if </w:t>
+      </w:r>
+      <w:r>
+        <w:rPr>
+          <w:b/>
+          <w:color w:val="FF0000"/>
+        </w:rPr>
+        <w:t xml:space="preserve">audio file needs editing, </w:t>
+      </w:r>
+      <w:r>
+        <w:t>select and trim the audio clip/region of interest by;</w:t>
+      </w:r>
+    </w:p>
+    <w:p>
+      <w:pPr>
+        <w:pStyle w:val="ListParagraph"/>
+        <w:numPr>
+          <w:ilvl w:val="1"/>
+          <w:numId w:val="2"/>
+        </w:numPr>
+        <w:spacing w:after="0"/>
+      </w:pPr>
+      <w:r>
+        <w:t>Press the “Selection Tool” button</w:t>
+      </w:r>
+    </w:p>
+    <w:p>
+      <w:pPr>
+        <w:pStyle w:val="ListParagraph"/>
+        <w:numPr>
+          <w:ilvl w:val="1"/>
+          <w:numId w:val="2"/>
+        </w:numPr>
+        <w:spacing w:after="0"/>
+      </w:pPr>
+      <w:r>
+        <w:t>Select audio clip/region of interest</w:t>
+      </w:r>
+    </w:p>
+    <w:p>
+      <w:pPr>
+        <w:pStyle w:val="ListParagraph"/>
+        <w:numPr>
+          <w:ilvl w:val="1"/>
+          <w:numId w:val="2"/>
+        </w:numPr>
+        <w:spacing w:after="0"/>
+      </w:pPr>
+      <w:r>
+        <w:t>Press the “Trim Audio” button</w:t>
+      </w:r>
+    </w:p>
+    <w:p>
+      <w:pPr>
+        <w:shd w:val="clear" w:color="auto" w:fill="FFF2CC" w:themeFill="accent4" w:themeFillTint="33"/>
+        <w:spacing w:after="0"/>
+        <w:ind w:left="360"/>
+      </w:pPr>
+      <w:r>
+        <w:t>Note: The “Trim Audio” function will eliminate everything by the selected audio clip/region of interest</w:t>
+      </w:r>
+    </w:p>
+    <w:p>
+      <w:pPr>
+        <w:pStyle w:val="ListParagraph"/>
+        <w:numPr>
+          <w:ilvl w:val="1"/>
+          <w:numId w:val="2"/>
+        </w:numPr>
+        <w:spacing w:after="0"/>
+      </w:pPr>
+      <w:r>
+        <w:t>Press the “Time Shift” button and slide the clip to time 0.0</w:t>
+      </w:r>
+    </w:p>
+    <w:p>
+      <w:pPr>
+        <w:shd w:val="clear" w:color="auto" w:fill="FFF2CC" w:themeFill="accent4" w:themeFillTint="33"/>
+        <w:spacing w:after="0"/>
+        <w:ind w:left="360"/>
+      </w:pPr>
+      <w:r>
+        <w:t>Note: This step is not necessary, but may reduce concerns of storing null data</w:t>
+      </w:r>
+    </w:p>
+    <w:p>
+      <w:pPr>
+        <w:pStyle w:val="ListParagraph"/>
+        <w:numPr>
+          <w:ilvl w:val="1"/>
+          <w:numId w:val="2"/>
+        </w:numPr>
+        <w:spacing w:after="0"/>
+      </w:pPr>
+      <w:r>
+        <w:t>Export audio clip/region of interest as an audio file</w:t>
+      </w:r>
+    </w:p>
+    <w:p>
+      <w:pPr>
+        <w:pStyle w:val="ListParagraph"/>
+        <w:numPr>
+          <w:ilvl w:val="2"/>
+          <w:numId w:val="2"/>
+        </w:numPr>
+        <w:shd w:val="clear" w:color="auto" w:fill="EDEDED" w:themeFill="accent3" w:themeFillTint="33"/>
+        <w:spacing w:after="0"/>
+      </w:pPr>
+      <w:r>
+        <w:rPr>
+          <w:i/>
+        </w:rPr>
+        <w:t>File &gt; Export Audio…</w:t>
+      </w:r>
+    </w:p>
+    <w:p>
+      <w:pPr>
+        <w:pStyle w:val="ListParagraph"/>
+        <w:numPr>
+          <w:ilvl w:val="2"/>
+          <w:numId w:val="2"/>
+        </w:numPr>
+        <w:spacing w:after="0"/>
+      </w:pPr>
+      <w:r>
+        <w:t xml:space="preserve">Save as a .WAV file with the same </w:t>
+      </w:r>
+      <w:r>
+        <w:rPr>
+          <w:b/>
+        </w:rPr>
+        <w:t>encoding</w:t>
+      </w:r>
+      <w:r>
+        <w:t xml:space="preserve"> used for importing the raw signal</w:t>
+      </w:r>
+    </w:p>
+    <w:p>
+      <w:pPr>
+        <w:pStyle w:val="ListParagraph"/>
+        <w:spacing w:after="0"/>
+        <w:ind w:left="1224"/>
+      </w:pPr>
+    </w:p>
+    <w:p>
+      <w:pPr>
+        <w:pStyle w:val="ListParagraph"/>
+        <w:numPr>
+          <w:ilvl w:val="0"/>
+          <w:numId w:val="2"/>
+        </w:numPr>
+        <w:spacing w:after="0"/>
+      </w:pPr>
+      <w:r>
+        <w:t xml:space="preserve">Download </w:t>
+      </w:r>
+      <w:hyperlink r:id="rId8" w:history="1">
+        <w:r>
+          <w:rPr>
+            <w:rStyle w:val="Hyperlink"/>
+          </w:rPr>
+          <w:t>wav2sketch</w:t>
+        </w:r>
+      </w:hyperlink>
+    </w:p>
+    <w:p>
+      <w:pPr>
+        <w:pStyle w:val="ListParagraph"/>
+        <w:spacing w:after="0"/>
+        <w:ind w:left="360"/>
+      </w:pPr>
+      <w:bookmarkStart w:id="0" w:name="_GoBack"/>
+      <w:bookmarkEnd w:id="0"/>
+    </w:p>
     <w:p>
       <w:pPr>
         <w:shd w:val="clear" w:color="auto" w:fill="FFFFFF"/>
@@ -40,15 +392,6 @@
           <w:szCs w:val="24"/>
         </w:rPr>
       </w:pPr>
-      <w:r>
-        <w:rPr>
-          <w:rFonts w:ascii="Calibri" w:eastAsia="Times New Roman" w:hAnsi="Calibri" w:cs="Times New Roman"/>
-          <w:color w:val="000000"/>
-          <w:sz w:val="24"/>
-          <w:szCs w:val="24"/>
-        </w:rPr>
-        <w:t>1) So, just load your wave file into Audacity, select a segment of the audio; save it to a .wav file.</w:t>
-      </w:r>
     </w:p>
     <w:p>
       <w:pPr>
@@ -61,6 +404,55 @@
           <w:szCs w:val="24"/>
         </w:rPr>
       </w:pPr>
+      <w:r>
+        <w:rPr>
+          <w:rFonts w:ascii="Calibri" w:eastAsia="Times New Roman" w:hAnsi="Calibri" w:cs="Times New Roman"/>
+          <w:color w:val="000000"/>
+          <w:sz w:val="24"/>
+          <w:szCs w:val="24"/>
+        </w:rPr>
+        <w:t xml:space="preserve">2) The utility to convert the .wav file to </w:t>
+      </w:r>
+      <w:proofErr w:type="gramStart"/>
+      <w:r>
+        <w:rPr>
+          <w:rFonts w:ascii="Calibri" w:eastAsia="Times New Roman" w:hAnsi="Calibri" w:cs="Times New Roman"/>
+          <w:color w:val="000000"/>
+          <w:sz w:val="24"/>
+          <w:szCs w:val="24"/>
+        </w:rPr>
+        <w:t>a</w:t>
+      </w:r>
+      <w:proofErr w:type="gramEnd"/>
+      <w:r>
+        <w:rPr>
+          <w:rFonts w:ascii="Calibri" w:eastAsia="Times New Roman" w:hAnsi="Calibri" w:cs="Times New Roman"/>
+          <w:color w:val="000000"/>
+          <w:sz w:val="24"/>
+          <w:szCs w:val="24"/>
+        </w:rPr>
+        <w:t xml:space="preserve"> .h/.</w:t>
+      </w:r>
+      <w:proofErr w:type="spellStart"/>
+      <w:r>
+        <w:rPr>
+          <w:rFonts w:ascii="Calibri" w:eastAsia="Times New Roman" w:hAnsi="Calibri" w:cs="Times New Roman"/>
+          <w:color w:val="000000"/>
+          <w:sz w:val="24"/>
+          <w:szCs w:val="24"/>
+        </w:rPr>
+        <w:t>cpp</w:t>
+      </w:r>
+      <w:proofErr w:type="spellEnd"/>
+      <w:r>
+        <w:rPr>
+          <w:rFonts w:ascii="Calibri" w:eastAsia="Times New Roman" w:hAnsi="Calibri" w:cs="Times New Roman"/>
+          <w:color w:val="000000"/>
+          <w:sz w:val="24"/>
+          <w:szCs w:val="24"/>
+        </w:rPr>
+        <w:t xml:space="preserve"> file pair is called 'wav2sketch.exe', and it is in the '...\Arduino\libraries\Audio-master\extras\wav2sketch' subdirectory.</w:t>
+      </w:r>
     </w:p>
     <w:p>
       <w:pPr>
@@ -73,55 +465,6 @@
           <w:szCs w:val="24"/>
         </w:rPr>
       </w:pPr>
-      <w:r>
-        <w:rPr>
-          <w:rFonts w:ascii="Calibri" w:eastAsia="Times New Roman" w:hAnsi="Calibri" w:cs="Times New Roman"/>
-          <w:color w:val="000000"/>
-          <w:sz w:val="24"/>
-          <w:szCs w:val="24"/>
-        </w:rPr>
-        <w:t xml:space="preserve">2) The utility to convert the .wav file to </w:t>
-      </w:r>
-      <w:proofErr w:type="gramStart"/>
-      <w:r>
-        <w:rPr>
-          <w:rFonts w:ascii="Calibri" w:eastAsia="Times New Roman" w:hAnsi="Calibri" w:cs="Times New Roman"/>
-          <w:color w:val="000000"/>
-          <w:sz w:val="24"/>
-          <w:szCs w:val="24"/>
-        </w:rPr>
-        <w:t>a</w:t>
-      </w:r>
-      <w:proofErr w:type="gramEnd"/>
-      <w:r>
-        <w:rPr>
-          <w:rFonts w:ascii="Calibri" w:eastAsia="Times New Roman" w:hAnsi="Calibri" w:cs="Times New Roman"/>
-          <w:color w:val="000000"/>
-          <w:sz w:val="24"/>
-          <w:szCs w:val="24"/>
-        </w:rPr>
-        <w:t xml:space="preserve"> .h/.</w:t>
-      </w:r>
-      <w:proofErr w:type="spellStart"/>
-      <w:r>
-        <w:rPr>
-          <w:rFonts w:ascii="Calibri" w:eastAsia="Times New Roman" w:hAnsi="Calibri" w:cs="Times New Roman"/>
-          <w:color w:val="000000"/>
-          <w:sz w:val="24"/>
-          <w:szCs w:val="24"/>
-        </w:rPr>
-        <w:t>cpp</w:t>
-      </w:r>
-      <w:proofErr w:type="spellEnd"/>
-      <w:r>
-        <w:rPr>
-          <w:rFonts w:ascii="Calibri" w:eastAsia="Times New Roman" w:hAnsi="Calibri" w:cs="Times New Roman"/>
-          <w:color w:val="000000"/>
-          <w:sz w:val="24"/>
-          <w:szCs w:val="24"/>
-        </w:rPr>
-        <w:t xml:space="preserve"> file pair is called 'wav2sketch.exe', and it is in the '...\Arduino\libraries\Audio-master\extras\wav2sketch' subdirectory.</w:t>
-      </w:r>
     </w:p>
     <w:p>
       <w:pPr>
@@ -134,19 +477,7 @@
           <w:szCs w:val="24"/>
         </w:rPr>
       </w:pPr>
-    </w:p>
-    <w:p>
-      <w:pPr>
-        <w:shd w:val="clear" w:color="auto" w:fill="FFFFFF"/>
-        <w:spacing w:after="0" w:line="240" w:lineRule="auto"/>
-        <w:rPr>
-          <w:rFonts w:ascii="Calibri" w:eastAsia="Times New Roman" w:hAnsi="Calibri" w:cs="Times New Roman"/>
-          <w:color w:val="000000"/>
-          <w:sz w:val="24"/>
-          <w:szCs w:val="24"/>
-        </w:rPr>
-      </w:pPr>
-      <w:hyperlink r:id="rId6" w:tgtFrame="_blank" w:history="1">
+      <w:hyperlink r:id="rId9" w:tgtFrame="_blank" w:history="1">
         <w:r>
           <w:rPr>
             <w:rFonts w:ascii="Calibri" w:eastAsia="Times New Roman" w:hAnsi="Calibri" w:cs="Times New Roman"/>
@@ -155,7 +486,27 @@
             <w:szCs w:val="24"/>
             <w:u w:val="single"/>
           </w:rPr>
-          <w:t>https://www.pjrc.com/teensy/td_libs_AudioPlayMemory.html</w:t>
+          <w:t>https://www.pjrc.com/teensy/td_libs_AudioPlay</w:t>
+        </w:r>
+        <w:r>
+          <w:rPr>
+            <w:rFonts w:ascii="Calibri" w:eastAsia="Times New Roman" w:hAnsi="Calibri" w:cs="Times New Roman"/>
+            <w:color w:val="0000FF"/>
+            <w:sz w:val="24"/>
+            <w:szCs w:val="24"/>
+            <w:u w:val="single"/>
+          </w:rPr>
+          <w:t>M</w:t>
+        </w:r>
+        <w:r>
+          <w:rPr>
+            <w:rFonts w:ascii="Calibri" w:eastAsia="Times New Roman" w:hAnsi="Calibri" w:cs="Times New Roman"/>
+            <w:color w:val="0000FF"/>
+            <w:sz w:val="24"/>
+            <w:szCs w:val="24"/>
+            <w:u w:val="single"/>
+          </w:rPr>
+          <w:t>emory.html</w:t>
         </w:r>
       </w:hyperlink>
     </w:p>
@@ -170,8 +521,6 @@
           <w:shd w:val="clear" w:color="auto" w:fill="FFFFFF"/>
         </w:rPr>
       </w:pPr>
-      <w:bookmarkStart w:id="0" w:name="_GoBack"/>
-      <w:bookmarkEnd w:id="0"/>
     </w:p>
     <w:p>
       <w:pPr>
@@ -190,6 +539,7 @@
           <w:szCs w:val="24"/>
           <w:shd w:val="clear" w:color="auto" w:fill="FFFFFF"/>
         </w:rPr>
+        <w:lastRenderedPageBreak/>
         <w:t>3) Copy the .h/.</w:t>
       </w:r>
       <w:proofErr w:type="spellStart"/>
@@ -868,7 +1218,7 @@
     </w:p>
     <w:p/>
     <w:sectPr>
-      <w:headerReference w:type="default" r:id="rId7"/>
+      <w:headerReference w:type="default" r:id="rId10"/>
       <w:pgSz w:w="12240" w:h="15840"/>
       <w:pgMar w:top="1440" w:right="1440" w:bottom="1440" w:left="1440" w:header="720" w:footer="720" w:gutter="0"/>
       <w:cols w:space="720"/>
@@ -1025,6 +1375,278 @@
     </w:pPr>
   </w:p>
 </w:hdr>
+</file>
+
+<file path=word/numbering.xml><?xml version="1.0" encoding="utf-8"?>
+<w:numbering xmlns:wpc="http://schemas.microsoft.com/office/word/2010/wordprocessingCanvas" xmlns:mc="http://schemas.openxmlformats.org/markup-compatibility/2006" xmlns:o="urn:schemas-microsoft-com:office:office" xmlns:r="http://schemas.openxmlformats.org/officeDocument/2006/relationships" xmlns:m="http://schemas.openxmlformats.org/officeDocument/2006/math" xmlns:v="urn:schemas-microsoft-com:vml" xmlns:wp14="http://schemas.microsoft.com/office/word/2010/wordprocessingDrawing" xmlns:wp="http://schemas.openxmlformats.org/drawingml/2006/wordprocessingDrawing" xmlns:w10="urn:schemas-microsoft-com:office:word" xmlns:w="http://schemas.openxmlformats.org/wordprocessingml/2006/main" xmlns:w14="http://schemas.microsoft.com/office/word/2010/wordml" xmlns:w15="http://schemas.microsoft.com/office/word/2012/wordml" xmlns:wpg="http://schemas.microsoft.com/office/word/2010/wordprocessingGroup" xmlns:wpi="http://schemas.microsoft.com/office/word/2010/wordprocessingInk" xmlns:wne="http://schemas.microsoft.com/office/word/2006/wordml" xmlns:wps="http://schemas.microsoft.com/office/word/2010/wordprocessingShape" mc:Ignorable="w14 w15 wp14">
+  <w:abstractNum w:abstractNumId="0" w15:restartNumberingAfterBreak="0">
+    <w:nsid w:val="26C20854"/>
+    <w:multiLevelType w:val="multilevel"/>
+    <w:tmpl w:val="0409001F"/>
+    <w:lvl w:ilvl="0">
+      <w:start w:val="1"/>
+      <w:numFmt w:val="decimal"/>
+      <w:lvlText w:val="%1."/>
+      <w:lvlJc w:val="left"/>
+      <w:pPr>
+        <w:ind w:left="360" w:hanging="360"/>
+      </w:pPr>
+    </w:lvl>
+    <w:lvl w:ilvl="1">
+      <w:start w:val="1"/>
+      <w:numFmt w:val="decimal"/>
+      <w:lvlText w:val="%1.%2."/>
+      <w:lvlJc w:val="left"/>
+      <w:pPr>
+        <w:ind w:left="792" w:hanging="432"/>
+      </w:pPr>
+    </w:lvl>
+    <w:lvl w:ilvl="2">
+      <w:start w:val="1"/>
+      <w:numFmt w:val="decimal"/>
+      <w:lvlText w:val="%1.%2.%3."/>
+      <w:lvlJc w:val="left"/>
+      <w:pPr>
+        <w:ind w:left="1224" w:hanging="504"/>
+      </w:pPr>
+    </w:lvl>
+    <w:lvl w:ilvl="3">
+      <w:start w:val="1"/>
+      <w:numFmt w:val="decimal"/>
+      <w:lvlText w:val="%1.%2.%3.%4."/>
+      <w:lvlJc w:val="left"/>
+      <w:pPr>
+        <w:ind w:left="1728" w:hanging="648"/>
+      </w:pPr>
+    </w:lvl>
+    <w:lvl w:ilvl="4">
+      <w:start w:val="1"/>
+      <w:numFmt w:val="decimal"/>
+      <w:lvlText w:val="%1.%2.%3.%4.%5."/>
+      <w:lvlJc w:val="left"/>
+      <w:pPr>
+        <w:ind w:left="2232" w:hanging="792"/>
+      </w:pPr>
+    </w:lvl>
+    <w:lvl w:ilvl="5">
+      <w:start w:val="1"/>
+      <w:numFmt w:val="decimal"/>
+      <w:lvlText w:val="%1.%2.%3.%4.%5.%6."/>
+      <w:lvlJc w:val="left"/>
+      <w:pPr>
+        <w:ind w:left="2736" w:hanging="936"/>
+      </w:pPr>
+    </w:lvl>
+    <w:lvl w:ilvl="6">
+      <w:start w:val="1"/>
+      <w:numFmt w:val="decimal"/>
+      <w:lvlText w:val="%1.%2.%3.%4.%5.%6.%7."/>
+      <w:lvlJc w:val="left"/>
+      <w:pPr>
+        <w:ind w:left="3240" w:hanging="1080"/>
+      </w:pPr>
+    </w:lvl>
+    <w:lvl w:ilvl="7">
+      <w:start w:val="1"/>
+      <w:numFmt w:val="decimal"/>
+      <w:lvlText w:val="%1.%2.%3.%4.%5.%6.%7.%8."/>
+      <w:lvlJc w:val="left"/>
+      <w:pPr>
+        <w:ind w:left="3744" w:hanging="1224"/>
+      </w:pPr>
+    </w:lvl>
+    <w:lvl w:ilvl="8">
+      <w:start w:val="1"/>
+      <w:numFmt w:val="decimal"/>
+      <w:lvlText w:val="%1.%2.%3.%4.%5.%6.%7.%8.%9."/>
+      <w:lvlJc w:val="left"/>
+      <w:pPr>
+        <w:ind w:left="4320" w:hanging="1440"/>
+      </w:pPr>
+    </w:lvl>
+  </w:abstractNum>
+  <w:abstractNum w:abstractNumId="1" w15:restartNumberingAfterBreak="0">
+    <w:nsid w:val="30D343A2"/>
+    <w:multiLevelType w:val="multilevel"/>
+    <w:tmpl w:val="0409001F"/>
+    <w:lvl w:ilvl="0">
+      <w:start w:val="1"/>
+      <w:numFmt w:val="decimal"/>
+      <w:lvlText w:val="%1."/>
+      <w:lvlJc w:val="left"/>
+      <w:pPr>
+        <w:ind w:left="360" w:hanging="360"/>
+      </w:pPr>
+    </w:lvl>
+    <w:lvl w:ilvl="1">
+      <w:start w:val="1"/>
+      <w:numFmt w:val="decimal"/>
+      <w:lvlText w:val="%1.%2."/>
+      <w:lvlJc w:val="left"/>
+      <w:pPr>
+        <w:ind w:left="792" w:hanging="432"/>
+      </w:pPr>
+    </w:lvl>
+    <w:lvl w:ilvl="2">
+      <w:start w:val="1"/>
+      <w:numFmt w:val="decimal"/>
+      <w:lvlText w:val="%1.%2.%3."/>
+      <w:lvlJc w:val="left"/>
+      <w:pPr>
+        <w:ind w:left="1224" w:hanging="504"/>
+      </w:pPr>
+    </w:lvl>
+    <w:lvl w:ilvl="3">
+      <w:start w:val="1"/>
+      <w:numFmt w:val="decimal"/>
+      <w:lvlText w:val="%1.%2.%3.%4."/>
+      <w:lvlJc w:val="left"/>
+      <w:pPr>
+        <w:ind w:left="1728" w:hanging="648"/>
+      </w:pPr>
+    </w:lvl>
+    <w:lvl w:ilvl="4">
+      <w:start w:val="1"/>
+      <w:numFmt w:val="decimal"/>
+      <w:lvlText w:val="%1.%2.%3.%4.%5."/>
+      <w:lvlJc w:val="left"/>
+      <w:pPr>
+        <w:ind w:left="2232" w:hanging="792"/>
+      </w:pPr>
+    </w:lvl>
+    <w:lvl w:ilvl="5">
+      <w:start w:val="1"/>
+      <w:numFmt w:val="decimal"/>
+      <w:lvlText w:val="%1.%2.%3.%4.%5.%6."/>
+      <w:lvlJc w:val="left"/>
+      <w:pPr>
+        <w:ind w:left="2736" w:hanging="936"/>
+      </w:pPr>
+    </w:lvl>
+    <w:lvl w:ilvl="6">
+      <w:start w:val="1"/>
+      <w:numFmt w:val="decimal"/>
+      <w:lvlText w:val="%1.%2.%3.%4.%5.%6.%7."/>
+      <w:lvlJc w:val="left"/>
+      <w:pPr>
+        <w:ind w:left="3240" w:hanging="1080"/>
+      </w:pPr>
+    </w:lvl>
+    <w:lvl w:ilvl="7">
+      <w:start w:val="1"/>
+      <w:numFmt w:val="decimal"/>
+      <w:lvlText w:val="%1.%2.%3.%4.%5.%6.%7.%8."/>
+      <w:lvlJc w:val="left"/>
+      <w:pPr>
+        <w:ind w:left="3744" w:hanging="1224"/>
+      </w:pPr>
+    </w:lvl>
+    <w:lvl w:ilvl="8">
+      <w:start w:val="1"/>
+      <w:numFmt w:val="decimal"/>
+      <w:lvlText w:val="%1.%2.%3.%4.%5.%6.%7.%8.%9."/>
+      <w:lvlJc w:val="left"/>
+      <w:pPr>
+        <w:ind w:left="4320" w:hanging="1440"/>
+      </w:pPr>
+    </w:lvl>
+  </w:abstractNum>
+  <w:abstractNum w:abstractNumId="2" w15:restartNumberingAfterBreak="0">
+    <w:nsid w:val="64EA2260"/>
+    <w:multiLevelType w:val="hybridMultilevel"/>
+    <w:tmpl w:val="61709910"/>
+    <w:lvl w:ilvl="0" w:tplc="0409000F">
+      <w:start w:val="1"/>
+      <w:numFmt w:val="decimal"/>
+      <w:lvlText w:val="%1."/>
+      <w:lvlJc w:val="left"/>
+      <w:pPr>
+        <w:ind w:left="720" w:hanging="360"/>
+      </w:pPr>
+    </w:lvl>
+    <w:lvl w:ilvl="1" w:tplc="04090019">
+      <w:start w:val="1"/>
+      <w:numFmt w:val="lowerLetter"/>
+      <w:lvlText w:val="%2."/>
+      <w:lvlJc w:val="left"/>
+      <w:pPr>
+        <w:ind w:left="1440" w:hanging="360"/>
+      </w:pPr>
+    </w:lvl>
+    <w:lvl w:ilvl="2" w:tplc="0409001B" w:tentative="1">
+      <w:start w:val="1"/>
+      <w:numFmt w:val="lowerRoman"/>
+      <w:lvlText w:val="%3."/>
+      <w:lvlJc w:val="right"/>
+      <w:pPr>
+        <w:ind w:left="2160" w:hanging="180"/>
+      </w:pPr>
+    </w:lvl>
+    <w:lvl w:ilvl="3" w:tplc="0409000F" w:tentative="1">
+      <w:start w:val="1"/>
+      <w:numFmt w:val="decimal"/>
+      <w:lvlText w:val="%4."/>
+      <w:lvlJc w:val="left"/>
+      <w:pPr>
+        <w:ind w:left="2880" w:hanging="360"/>
+      </w:pPr>
+    </w:lvl>
+    <w:lvl w:ilvl="4" w:tplc="04090019" w:tentative="1">
+      <w:start w:val="1"/>
+      <w:numFmt w:val="lowerLetter"/>
+      <w:lvlText w:val="%5."/>
+      <w:lvlJc w:val="left"/>
+      <w:pPr>
+        <w:ind w:left="3600" w:hanging="360"/>
+      </w:pPr>
+    </w:lvl>
+    <w:lvl w:ilvl="5" w:tplc="0409001B" w:tentative="1">
+      <w:start w:val="1"/>
+      <w:numFmt w:val="lowerRoman"/>
+      <w:lvlText w:val="%6."/>
+      <w:lvlJc w:val="right"/>
+      <w:pPr>
+        <w:ind w:left="4320" w:hanging="180"/>
+      </w:pPr>
+    </w:lvl>
+    <w:lvl w:ilvl="6" w:tplc="0409000F" w:tentative="1">
+      <w:start w:val="1"/>
+      <w:numFmt w:val="decimal"/>
+      <w:lvlText w:val="%7."/>
+      <w:lvlJc w:val="left"/>
+      <w:pPr>
+        <w:ind w:left="5040" w:hanging="360"/>
+      </w:pPr>
+    </w:lvl>
+    <w:lvl w:ilvl="7" w:tplc="04090019" w:tentative="1">
+      <w:start w:val="1"/>
+      <w:numFmt w:val="lowerLetter"/>
+      <w:lvlText w:val="%8."/>
+      <w:lvlJc w:val="left"/>
+      <w:pPr>
+        <w:ind w:left="5760" w:hanging="360"/>
+      </w:pPr>
+    </w:lvl>
+    <w:lvl w:ilvl="8" w:tplc="0409001B" w:tentative="1">
+      <w:start w:val="1"/>
+      <w:numFmt w:val="lowerRoman"/>
+      <w:lvlText w:val="%9."/>
+      <w:lvlJc w:val="right"/>
+      <w:pPr>
+        <w:ind w:left="6480" w:hanging="180"/>
+      </w:pPr>
+    </w:lvl>
+  </w:abstractNum>
+  <w:num w:numId="1">
+    <w:abstractNumId w:val="2"/>
+  </w:num>
+  <w:num w:numId="2">
+    <w:abstractNumId w:val="1"/>
+  </w:num>
+  <w:num w:numId="3">
+    <w:abstractNumId w:val="0"/>
+  </w:num>
+</w:numbering>
 </file>
 
 <file path=word/styles.xml><?xml version="1.0" encoding="utf-8"?>
@@ -1546,13 +2168,23 @@
     <w:name w:val="Hyperlink"/>
     <w:basedOn w:val="DefaultParagraphFont"/>
     <w:uiPriority w:val="99"/>
-    <w:semiHidden/>
     <w:unhideWhenUsed/>
     <w:rsid w:val="00E65283"/>
     <w:rPr>
       <w:color w:val="0000FF"/>
       <w:u w:val="single"/>
     </w:rPr>
+  </w:style>
+  <w:style w:type="paragraph" w:styleId="ListParagraph">
+    <w:name w:val="List Paragraph"/>
+    <w:basedOn w:val="Normal"/>
+    <w:uiPriority w:val="34"/>
+    <w:qFormat/>
+    <w:rsid w:val="00CE545E"/>
+    <w:pPr>
+      <w:ind w:left="720"/>
+      <w:contextualSpacing/>
+    </w:pPr>
   </w:style>
 </w:styles>
 </file>

</xml_diff>

<commit_message>
Began working on the audio file conversion portion of the guide
</commit_message>
<xml_diff>
--- a/Documentation/Features/Playback from Memory.docx
+++ b/Documentation/Features/Playback from Memory.docx
@@ -360,8 +360,10 @@
         </w:numPr>
         <w:spacing w:after="0"/>
       </w:pPr>
-      <w:r>
-        <w:t xml:space="preserve">Download </w:t>
+      <w:bookmarkStart w:id="0" w:name="_GoBack"/>
+      <w:bookmarkEnd w:id="0"/>
+      <w:r>
+        <w:t xml:space="preserve"> </w:t>
       </w:r>
       <w:hyperlink r:id="rId8" w:history="1">
         <w:r>
@@ -374,12 +376,22 @@
     </w:p>
     <w:p>
       <w:pPr>
+        <w:shd w:val="clear" w:color="auto" w:fill="FFF2CC" w:themeFill="accent4" w:themeFillTint="33"/>
+        <w:spacing w:after="0"/>
+      </w:pPr>
+      <w:r>
+        <w:t>Note: wav2sketch is a script developed by the PJRC team (builders of the Teensy and Teensy Audio Board)</w:t>
+      </w:r>
+    </w:p>
+    <w:p>
+      <w:pPr>
         <w:pStyle w:val="ListParagraph"/>
+        <w:numPr>
+          <w:ilvl w:val="0"/>
+          <w:numId w:val="2"/>
+        </w:numPr>
         <w:spacing w:after="0"/>
-        <w:ind w:left="360"/>
-      </w:pPr>
-      <w:bookmarkStart w:id="0" w:name="_GoBack"/>
-      <w:bookmarkEnd w:id="0"/>
+      </w:pPr>
     </w:p>
     <w:p>
       <w:pPr>
@@ -539,7 +551,6 @@
           <w:szCs w:val="24"/>
           <w:shd w:val="clear" w:color="auto" w:fill="FFFFFF"/>
         </w:rPr>
-        <w:lastRenderedPageBreak/>
         <w:t>3) Copy the .h/.</w:t>
       </w:r>
       <w:proofErr w:type="spellStart"/>
@@ -1552,6 +1563,92 @@
     </w:lvl>
   </w:abstractNum>
   <w:abstractNum w:abstractNumId="2" w15:restartNumberingAfterBreak="0">
+    <w:nsid w:val="59B00176"/>
+    <w:multiLevelType w:val="multilevel"/>
+    <w:tmpl w:val="0409001F"/>
+    <w:lvl w:ilvl="0">
+      <w:start w:val="1"/>
+      <w:numFmt w:val="decimal"/>
+      <w:lvlText w:val="%1."/>
+      <w:lvlJc w:val="left"/>
+      <w:pPr>
+        <w:ind w:left="360" w:hanging="360"/>
+      </w:pPr>
+    </w:lvl>
+    <w:lvl w:ilvl="1">
+      <w:start w:val="1"/>
+      <w:numFmt w:val="decimal"/>
+      <w:lvlText w:val="%1.%2."/>
+      <w:lvlJc w:val="left"/>
+      <w:pPr>
+        <w:ind w:left="792" w:hanging="432"/>
+      </w:pPr>
+    </w:lvl>
+    <w:lvl w:ilvl="2">
+      <w:start w:val="1"/>
+      <w:numFmt w:val="decimal"/>
+      <w:lvlText w:val="%1.%2.%3."/>
+      <w:lvlJc w:val="left"/>
+      <w:pPr>
+        <w:ind w:left="1224" w:hanging="504"/>
+      </w:pPr>
+    </w:lvl>
+    <w:lvl w:ilvl="3">
+      <w:start w:val="1"/>
+      <w:numFmt w:val="decimal"/>
+      <w:lvlText w:val="%1.%2.%3.%4."/>
+      <w:lvlJc w:val="left"/>
+      <w:pPr>
+        <w:ind w:left="1728" w:hanging="648"/>
+      </w:pPr>
+    </w:lvl>
+    <w:lvl w:ilvl="4">
+      <w:start w:val="1"/>
+      <w:numFmt w:val="decimal"/>
+      <w:lvlText w:val="%1.%2.%3.%4.%5."/>
+      <w:lvlJc w:val="left"/>
+      <w:pPr>
+        <w:ind w:left="2232" w:hanging="792"/>
+      </w:pPr>
+    </w:lvl>
+    <w:lvl w:ilvl="5">
+      <w:start w:val="1"/>
+      <w:numFmt w:val="decimal"/>
+      <w:lvlText w:val="%1.%2.%3.%4.%5.%6."/>
+      <w:lvlJc w:val="left"/>
+      <w:pPr>
+        <w:ind w:left="2736" w:hanging="936"/>
+      </w:pPr>
+    </w:lvl>
+    <w:lvl w:ilvl="6">
+      <w:start w:val="1"/>
+      <w:numFmt w:val="decimal"/>
+      <w:lvlText w:val="%1.%2.%3.%4.%5.%6.%7."/>
+      <w:lvlJc w:val="left"/>
+      <w:pPr>
+        <w:ind w:left="3240" w:hanging="1080"/>
+      </w:pPr>
+    </w:lvl>
+    <w:lvl w:ilvl="7">
+      <w:start w:val="1"/>
+      <w:numFmt w:val="decimal"/>
+      <w:lvlText w:val="%1.%2.%3.%4.%5.%6.%7.%8."/>
+      <w:lvlJc w:val="left"/>
+      <w:pPr>
+        <w:ind w:left="3744" w:hanging="1224"/>
+      </w:pPr>
+    </w:lvl>
+    <w:lvl w:ilvl="8">
+      <w:start w:val="1"/>
+      <w:numFmt w:val="decimal"/>
+      <w:lvlText w:val="%1.%2.%3.%4.%5.%6.%7.%8.%9."/>
+      <w:lvlJc w:val="left"/>
+      <w:pPr>
+        <w:ind w:left="4320" w:hanging="1440"/>
+      </w:pPr>
+    </w:lvl>
+  </w:abstractNum>
+  <w:abstractNum w:abstractNumId="3" w15:restartNumberingAfterBreak="0">
     <w:nsid w:val="64EA2260"/>
     <w:multiLevelType w:val="hybridMultilevel"/>
     <w:tmpl w:val="61709910"/>
@@ -1638,13 +1735,16 @@
     </w:lvl>
   </w:abstractNum>
   <w:num w:numId="1">
-    <w:abstractNumId w:val="2"/>
+    <w:abstractNumId w:val="3"/>
   </w:num>
   <w:num w:numId="2">
     <w:abstractNumId w:val="1"/>
   </w:num>
   <w:num w:numId="3">
     <w:abstractNumId w:val="0"/>
+  </w:num>
+  <w:num w:numId="4">
+    <w:abstractNumId w:val="2"/>
   </w:num>
 </w:numbering>
 </file>

</xml_diff>

<commit_message>
Completed about 80% of the guide. Missing a description of the connections diagram.
</commit_message>
<xml_diff>
--- a/Documentation/Features/Playback from Memory.docx
+++ b/Documentation/Features/Playback from Memory.docx
@@ -31,7 +31,6 @@
         <w:t>The following steps will guide the user in the process of storing a short audio clip into the on-board memory of the Teensy Audio Board;</w:t>
       </w:r>
     </w:p>
-    <w:p/>
     <w:p>
       <w:pPr>
         <w:pStyle w:val="ListParagraph"/>
@@ -359,11 +358,14 @@
           <w:numId w:val="2"/>
         </w:numPr>
         <w:spacing w:after="0"/>
-      </w:pPr>
-      <w:bookmarkStart w:id="0" w:name="_GoBack"/>
-      <w:bookmarkEnd w:id="0"/>
-      <w:r>
-        <w:t xml:space="preserve"> </w:t>
+        <w:rPr>
+          <w:rStyle w:val="Hyperlink"/>
+          <w:color w:val="auto"/>
+          <w:u w:val="none"/>
+        </w:rPr>
+      </w:pPr>
+      <w:r>
+        <w:t xml:space="preserve">Access and extract </w:t>
       </w:r>
       <w:hyperlink r:id="rId8" w:history="1">
         <w:r>
@@ -373,6 +375,56 @@
           <w:t>wav2sketch</w:t>
         </w:r>
       </w:hyperlink>
+      <w:r>
+        <w:rPr>
+          <w:rStyle w:val="Hyperlink"/>
+          <w:color w:val="auto"/>
+          <w:u w:val="none"/>
+        </w:rPr>
+        <w:t xml:space="preserve"> application from the </w:t>
+      </w:r>
+      <w:r>
+        <w:rPr>
+          <w:rStyle w:val="Hyperlink"/>
+          <w:i/>
+          <w:color w:val="auto"/>
+          <w:u w:val="none"/>
+        </w:rPr>
+        <w:t>Augmented Stethoscope</w:t>
+      </w:r>
+      <w:r>
+        <w:rPr>
+          <w:rStyle w:val="Hyperlink"/>
+          <w:color w:val="auto"/>
+          <w:u w:val="none"/>
+        </w:rPr>
+        <w:t xml:space="preserve"> GitHub repository</w:t>
+      </w:r>
+    </w:p>
+    <w:p>
+      <w:pPr>
+        <w:pStyle w:val="ListParagraph"/>
+        <w:numPr>
+          <w:ilvl w:val="1"/>
+          <w:numId w:val="2"/>
+        </w:numPr>
+        <w:shd w:val="clear" w:color="auto" w:fill="EDEDED" w:themeFill="accent3" w:themeFillTint="33"/>
+        <w:spacing w:after="0"/>
+        <w:rPr>
+          <w:rStyle w:val="Hyperlink"/>
+          <w:color w:val="auto"/>
+          <w:u w:val="none"/>
+        </w:rPr>
+      </w:pPr>
+      <w:r>
+        <w:rPr>
+          <w:rStyle w:val="Hyperlink"/>
+          <w:i/>
+          <w:color w:val="auto"/>
+          <w:u w:val="none"/>
+        </w:rPr>
+        <w:t>C:\...\...\Gits\AugmentedStethoscope\Software\Windows\wav2sketch</w:t>
+      </w:r>
     </w:p>
     <w:p>
       <w:pPr>
@@ -380,8 +432,67 @@
         <w:spacing w:after="0"/>
       </w:pPr>
       <w:r>
-        <w:t>Note: wav2sketch is a script developed by the PJRC team (builders of the Teensy and Teensy Audio Board)</w:t>
-      </w:r>
+        <w:t>N</w:t>
+      </w:r>
+      <w:r>
+        <w:t>ote;</w:t>
+      </w:r>
+    </w:p>
+    <w:p>
+      <w:pPr>
+        <w:pStyle w:val="ListParagraph"/>
+        <w:numPr>
+          <w:ilvl w:val="0"/>
+          <w:numId w:val="5"/>
+        </w:numPr>
+        <w:shd w:val="clear" w:color="auto" w:fill="FFF2CC" w:themeFill="accent4" w:themeFillTint="33"/>
+        <w:spacing w:after="0"/>
+        <w:ind w:left="360"/>
+        <w:contextualSpacing w:val="0"/>
+      </w:pPr>
+      <w:r>
+        <w:t>The path shown above will vary depend on the user’s computer and cloning parameters</w:t>
+      </w:r>
+    </w:p>
+    <w:p>
+      <w:pPr>
+        <w:pStyle w:val="ListParagraph"/>
+        <w:numPr>
+          <w:ilvl w:val="0"/>
+          <w:numId w:val="5"/>
+        </w:numPr>
+        <w:shd w:val="clear" w:color="auto" w:fill="FFF2CC" w:themeFill="accent4" w:themeFillTint="33"/>
+        <w:spacing w:after="0"/>
+        <w:ind w:left="360"/>
+        <w:contextualSpacing w:val="0"/>
+      </w:pPr>
+      <w:r>
+        <w:t>wav2sketch is a script developed by the PJRC team (builders of the Teensy and Teensy Audio Board)</w:t>
+      </w:r>
+    </w:p>
+    <w:p>
+      <w:pPr>
+        <w:pStyle w:val="ListParagraph"/>
+        <w:numPr>
+          <w:ilvl w:val="0"/>
+          <w:numId w:val="5"/>
+        </w:numPr>
+        <w:shd w:val="clear" w:color="auto" w:fill="FFF2CC" w:themeFill="accent4" w:themeFillTint="33"/>
+        <w:spacing w:after="0"/>
+        <w:ind w:left="360"/>
+        <w:contextualSpacing w:val="0"/>
+      </w:pPr>
+      <w:r>
+        <w:t>The wav2sketch application will be found in a compressed folder within the repository</w:t>
+      </w:r>
+    </w:p>
+    <w:p>
+      <w:pPr>
+        <w:pStyle w:val="ListParagraph"/>
+        <w:spacing w:after="0"/>
+        <w:ind w:left="360"/>
+        <w:contextualSpacing w:val="0"/>
+      </w:pPr>
     </w:p>
     <w:p>
       <w:pPr>
@@ -391,7 +502,182 @@
           <w:numId w:val="2"/>
         </w:numPr>
         <w:spacing w:after="0"/>
-      </w:pPr>
+        <w:rPr>
+          <w:rStyle w:val="Hyperlink"/>
+          <w:b/>
+          <w:color w:val="auto"/>
+          <w:u w:val="none"/>
+        </w:rPr>
+      </w:pPr>
+      <w:r>
+        <w:rPr>
+          <w:b/>
+          <w:color w:val="FF0000"/>
+        </w:rPr>
+        <w:t>if you are not using the Augmented Stethoscope repo,</w:t>
+      </w:r>
+      <w:r>
+        <w:rPr>
+          <w:color w:val="FF0000"/>
+        </w:rPr>
+        <w:t xml:space="preserve"> </w:t>
+      </w:r>
+      <w:r>
+        <w:t xml:space="preserve">download the </w:t>
+      </w:r>
+      <w:hyperlink r:id="rId9" w:history="1">
+        <w:r>
+          <w:rPr>
+            <w:rStyle w:val="Hyperlink"/>
+          </w:rPr>
+          <w:t>wav2sketch</w:t>
+        </w:r>
+      </w:hyperlink>
+      <w:r>
+        <w:rPr>
+          <w:rStyle w:val="Hyperlink"/>
+          <w:color w:val="auto"/>
+          <w:u w:val="none"/>
+        </w:rPr>
+        <w:t xml:space="preserve"> application</w:t>
+      </w:r>
+      <w:r>
+        <w:rPr>
+          <w:rStyle w:val="Hyperlink"/>
+          <w:color w:val="auto"/>
+          <w:u w:val="none"/>
+        </w:rPr>
+        <w:t xml:space="preserve"> from the PJRC website</w:t>
+      </w:r>
+    </w:p>
+    <w:p>
+      <w:pPr>
+        <w:pStyle w:val="ListParagraph"/>
+        <w:spacing w:after="0"/>
+        <w:ind w:left="360"/>
+        <w:rPr>
+          <w:rStyle w:val="Hyperlink"/>
+          <w:b/>
+          <w:color w:val="auto"/>
+          <w:u w:val="none"/>
+        </w:rPr>
+      </w:pPr>
+    </w:p>
+    <w:p>
+      <w:pPr>
+        <w:pStyle w:val="ListParagraph"/>
+        <w:numPr>
+          <w:ilvl w:val="0"/>
+          <w:numId w:val="2"/>
+        </w:numPr>
+        <w:spacing w:after="0"/>
+      </w:pPr>
+      <w:r>
+        <w:lastRenderedPageBreak/>
+        <w:t>Move .WAV file of the audio clip/region of interest into the directory of the wav2sketch application</w:t>
+      </w:r>
+    </w:p>
+    <w:p>
+      <w:pPr>
+        <w:spacing w:after="0"/>
+      </w:pPr>
+    </w:p>
+    <w:p>
+      <w:pPr>
+        <w:pStyle w:val="ListParagraph"/>
+        <w:numPr>
+          <w:ilvl w:val="0"/>
+          <w:numId w:val="2"/>
+        </w:numPr>
+        <w:spacing w:after="0"/>
+      </w:pPr>
+      <w:r>
+        <w:t>Using the windows command prompt (</w:t>
+      </w:r>
+      <w:proofErr w:type="spellStart"/>
+      <w:r>
+        <w:t>cmd</w:t>
+      </w:r>
+      <w:proofErr w:type="spellEnd"/>
+      <w:r>
+        <w:t>), move to the wav2sketch directory</w:t>
+      </w:r>
+    </w:p>
+    <w:p>
+      <w:pPr>
+        <w:pStyle w:val="ListParagraph"/>
+        <w:numPr>
+          <w:ilvl w:val="1"/>
+          <w:numId w:val="2"/>
+        </w:numPr>
+        <w:shd w:val="clear" w:color="auto" w:fill="EDEDED" w:themeFill="accent3" w:themeFillTint="33"/>
+        <w:spacing w:after="0"/>
+        <w:rPr>
+          <w:rStyle w:val="Hyperlink"/>
+          <w:color w:val="auto"/>
+          <w:u w:val="none"/>
+        </w:rPr>
+      </w:pPr>
+      <w:r>
+        <w:rPr>
+          <w:i/>
+        </w:rPr>
+        <w:t xml:space="preserve">cd </w:t>
+      </w:r>
+      <w:r>
+        <w:rPr>
+          <w:rStyle w:val="Hyperlink"/>
+          <w:i/>
+          <w:color w:val="auto"/>
+          <w:u w:val="none"/>
+        </w:rPr>
+        <w:t>C:\...\...\Gits\AugmentedStethoscope\Software\Windows\wav2sketch</w:t>
+      </w:r>
+    </w:p>
+    <w:p>
+      <w:pPr>
+        <w:pStyle w:val="ListParagraph"/>
+        <w:spacing w:after="0"/>
+        <w:ind w:left="360"/>
+      </w:pPr>
+    </w:p>
+    <w:p>
+      <w:pPr>
+        <w:pStyle w:val="ListParagraph"/>
+        <w:numPr>
+          <w:ilvl w:val="0"/>
+          <w:numId w:val="2"/>
+        </w:numPr>
+        <w:spacing w:after="0"/>
+      </w:pPr>
+      <w:r>
+        <w:t>Execute the wav2sketch application using the command prompt (</w:t>
+      </w:r>
+      <w:proofErr w:type="spellStart"/>
+      <w:r>
+        <w:t>cmd</w:t>
+      </w:r>
+      <w:proofErr w:type="spellEnd"/>
+      <w:r>
+        <w:t>)</w:t>
+      </w:r>
+    </w:p>
+    <w:p>
+      <w:pPr>
+        <w:pStyle w:val="ListParagraph"/>
+        <w:numPr>
+          <w:ilvl w:val="1"/>
+          <w:numId w:val="2"/>
+        </w:numPr>
+        <w:shd w:val="clear" w:color="auto" w:fill="EDEDED" w:themeFill="accent3" w:themeFillTint="33"/>
+        <w:spacing w:after="0"/>
+      </w:pPr>
+      <w:r>
+        <w:rPr>
+          <w:i/>
+        </w:rPr>
+        <w:t>wav2sketch.exe</w:t>
+      </w:r>
     </w:p>
     <w:p>
       <w:pPr>
@@ -407,6 +693,11 @@
     </w:p>
     <w:p>
       <w:pPr>
+        <w:pStyle w:val="ListParagraph"/>
+        <w:numPr>
+          <w:ilvl w:val="0"/>
+          <w:numId w:val="2"/>
+        </w:numPr>
         <w:shd w:val="clear" w:color="auto" w:fill="FFFFFF"/>
         <w:spacing w:after="0" w:line="240" w:lineRule="auto"/>
         <w:rPr>
@@ -423,19 +714,25 @@
           <w:sz w:val="24"/>
           <w:szCs w:val="24"/>
         </w:rPr>
-        <w:t xml:space="preserve">2) The utility to convert the .wav file to </w:t>
-      </w:r>
-      <w:proofErr w:type="gramStart"/>
-      <w:r>
+        <w:t>Integrate file in the Stethoscope code by;</w:t>
+      </w:r>
+    </w:p>
+    <w:p>
+      <w:pPr>
+        <w:pStyle w:val="ListParagraph"/>
+        <w:numPr>
+          <w:ilvl w:val="1"/>
+          <w:numId w:val="2"/>
+        </w:numPr>
+        <w:shd w:val="clear" w:color="auto" w:fill="FFFFFF"/>
+        <w:spacing w:after="0" w:line="240" w:lineRule="auto"/>
         <w:rPr>
           <w:rFonts w:ascii="Calibri" w:eastAsia="Times New Roman" w:hAnsi="Calibri" w:cs="Times New Roman"/>
           <w:color w:val="000000"/>
           <w:sz w:val="24"/>
           <w:szCs w:val="24"/>
         </w:rPr>
-        <w:t>a</w:t>
-      </w:r>
-      <w:proofErr w:type="gramEnd"/>
+      </w:pPr>
       <w:r>
         <w:rPr>
           <w:rFonts w:ascii="Calibri" w:eastAsia="Times New Roman" w:hAnsi="Calibri" w:cs="Times New Roman"/>
@@ -443,7 +740,7 @@
           <w:sz w:val="24"/>
           <w:szCs w:val="24"/>
         </w:rPr>
-        <w:t xml:space="preserve"> .h/.</w:t>
+        <w:t>Moving .h and .</w:t>
       </w:r>
       <w:proofErr w:type="spellStart"/>
       <w:r>
@@ -463,8 +760,144 @@
           <w:sz w:val="24"/>
           <w:szCs w:val="24"/>
         </w:rPr>
-        <w:t xml:space="preserve"> file pair is called 'wav2sketch.exe', and it is in the '...\Arduino\libraries\Audio-master\extras\wav2sketch' subdirectory.</w:t>
-      </w:r>
+        <w:t xml:space="preserve"> versions of the audio clip/region of interest to the directory of the main Stethoscope Arduino code</w:t>
+      </w:r>
+    </w:p>
+    <w:p>
+      <w:pPr>
+        <w:pStyle w:val="ListParagraph"/>
+        <w:numPr>
+          <w:ilvl w:val="2"/>
+          <w:numId w:val="2"/>
+        </w:numPr>
+        <w:shd w:val="clear" w:color="auto" w:fill="EDEDED" w:themeFill="accent3" w:themeFillTint="33"/>
+        <w:spacing w:after="0"/>
+        <w:rPr>
+          <w:rStyle w:val="Hyperlink"/>
+          <w:color w:val="auto"/>
+          <w:u w:val="none"/>
+        </w:rPr>
+      </w:pPr>
+      <w:r>
+        <w:rPr>
+          <w:i/>
+        </w:rPr>
+        <w:t xml:space="preserve"> </w:t>
+      </w:r>
+      <w:r>
+        <w:rPr>
+          <w:rStyle w:val="Hyperlink"/>
+          <w:i/>
+          <w:color w:val="auto"/>
+          <w:u w:val="none"/>
+        </w:rPr>
+        <w:t>C:\...\...\Gits\Augme</w:t>
+      </w:r>
+      <w:r>
+        <w:rPr>
+          <w:rStyle w:val="Hyperlink"/>
+          <w:i/>
+          <w:color w:val="auto"/>
+          <w:u w:val="none"/>
+        </w:rPr>
+        <w:t>ntedStethoscope\Software\Arduino\Stethoscope</w:t>
+      </w:r>
+    </w:p>
+    <w:p>
+      <w:pPr>
+        <w:pStyle w:val="ListParagraph"/>
+        <w:numPr>
+          <w:ilvl w:val="1"/>
+          <w:numId w:val="2"/>
+        </w:numPr>
+        <w:spacing w:after="0"/>
+        <w:rPr>
+          <w:rStyle w:val="Hyperlink"/>
+          <w:color w:val="auto"/>
+          <w:u w:val="none"/>
+        </w:rPr>
+      </w:pPr>
+      <w:r>
+        <w:rPr>
+          <w:rStyle w:val="Hyperlink"/>
+          <w:color w:val="auto"/>
+          <w:u w:val="none"/>
+        </w:rPr>
+        <w:t>Modify the Stethoscope code by adding;</w:t>
+      </w:r>
+    </w:p>
+    <w:p>
+      <w:pPr>
+        <w:pStyle w:val="ListParagraph"/>
+        <w:numPr>
+          <w:ilvl w:val="2"/>
+          <w:numId w:val="2"/>
+        </w:numPr>
+        <w:shd w:val="clear" w:color="auto" w:fill="EDEDED" w:themeFill="accent3" w:themeFillTint="33"/>
+        <w:spacing w:after="0"/>
+        <w:rPr>
+          <w:rStyle w:val="Hyperlink"/>
+          <w:color w:val="auto"/>
+          <w:u w:val="none"/>
+        </w:rPr>
+      </w:pPr>
+      <w:r>
+        <w:rPr>
+          <w:rStyle w:val="Hyperlink"/>
+          <w:i/>
+          <w:color w:val="auto"/>
+          <w:u w:val="none"/>
+        </w:rPr>
+        <w:t xml:space="preserve"> #include name_of_audio_clip.h</w:t>
+      </w:r>
+    </w:p>
+    <w:p>
+      <w:pPr>
+        <w:shd w:val="clear" w:color="auto" w:fill="FFF2CC" w:themeFill="accent4" w:themeFillTint="33"/>
+        <w:spacing w:after="0"/>
+        <w:ind w:left="720"/>
+      </w:pPr>
+      <w:r>
+        <w:t>Note: The include function ensures that the compiler knows to read for the header/.h file</w:t>
+      </w:r>
+    </w:p>
+    <w:p>
+      <w:pPr>
+        <w:pStyle w:val="ListParagraph"/>
+        <w:numPr>
+          <w:ilvl w:val="2"/>
+          <w:numId w:val="2"/>
+        </w:numPr>
+        <w:shd w:val="clear" w:color="auto" w:fill="E7E6E6" w:themeFill="background2"/>
+        <w:spacing w:after="0"/>
+      </w:pPr>
+      <w:r>
+        <w:rPr>
+          <w:i/>
+        </w:rPr>
+        <w:t xml:space="preserve"> AudioPlayMemory.play( name_of_audio_clip_array )</w:t>
+      </w:r>
+    </w:p>
+    <w:p>
+      <w:pPr>
+        <w:shd w:val="clear" w:color="auto" w:fill="FFF2CC" w:themeFill="accent4" w:themeFillTint="33"/>
+        <w:spacing w:after="0"/>
+        <w:ind w:left="720"/>
+      </w:pPr>
+      <w:r>
+        <w:t xml:space="preserve">Note: This is the function call for playing the audio clip/region of interest </w:t>
+      </w:r>
+    </w:p>
+    <w:p>
+      <w:pPr>
+        <w:spacing w:after="0" w:line="240" w:lineRule="auto"/>
+        <w:rPr>
+          <w:rFonts w:ascii="Times New Roman" w:eastAsia="Times New Roman" w:hAnsi="Times New Roman" w:cs="Times New Roman"/>
+          <w:sz w:val="24"/>
+          <w:szCs w:val="24"/>
+        </w:rPr>
+      </w:pPr>
+      <w:commentRangeStart w:id="0"/>
     </w:p>
     <w:p>
       <w:pPr>
@@ -477,50 +910,35 @@
           <w:szCs w:val="24"/>
         </w:rPr>
       </w:pPr>
-    </w:p>
-    <w:p>
-      <w:pPr>
-        <w:shd w:val="clear" w:color="auto" w:fill="FFFFFF"/>
-        <w:spacing w:after="0" w:line="240" w:lineRule="auto"/>
+      <w:r>
         <w:rPr>
           <w:rFonts w:ascii="Calibri" w:eastAsia="Times New Roman" w:hAnsi="Calibri" w:cs="Times New Roman"/>
           <w:color w:val="000000"/>
           <w:sz w:val="24"/>
           <w:szCs w:val="24"/>
         </w:rPr>
-      </w:pPr>
-      <w:hyperlink r:id="rId9" w:tgtFrame="_blank" w:history="1">
-        <w:r>
-          <w:rPr>
-            <w:rFonts w:ascii="Calibri" w:eastAsia="Times New Roman" w:hAnsi="Calibri" w:cs="Times New Roman"/>
-            <w:color w:val="0000FF"/>
-            <w:sz w:val="24"/>
-            <w:szCs w:val="24"/>
-            <w:u w:val="single"/>
-          </w:rPr>
-          <w:t>https://www.pjrc.com/teensy/td_libs_AudioPlay</w:t>
-        </w:r>
-        <w:r>
-          <w:rPr>
-            <w:rFonts w:ascii="Calibri" w:eastAsia="Times New Roman" w:hAnsi="Calibri" w:cs="Times New Roman"/>
-            <w:color w:val="0000FF"/>
-            <w:sz w:val="24"/>
-            <w:szCs w:val="24"/>
-            <w:u w:val="single"/>
-          </w:rPr>
-          <w:t>M</w:t>
-        </w:r>
-        <w:r>
-          <w:rPr>
-            <w:rFonts w:ascii="Calibri" w:eastAsia="Times New Roman" w:hAnsi="Calibri" w:cs="Times New Roman"/>
-            <w:color w:val="0000FF"/>
-            <w:sz w:val="24"/>
-            <w:szCs w:val="24"/>
-            <w:u w:val="single"/>
-          </w:rPr>
-          <w:t>emory.html</w:t>
-        </w:r>
-      </w:hyperlink>
+        <w:t xml:space="preserve">               ....and in the '// </w:t>
+      </w:r>
+      <w:proofErr w:type="spellStart"/>
+      <w:r>
+        <w:rPr>
+          <w:rFonts w:ascii="Calibri" w:eastAsia="Times New Roman" w:hAnsi="Calibri" w:cs="Times New Roman"/>
+          <w:color w:val="000000"/>
+          <w:sz w:val="24"/>
+          <w:szCs w:val="24"/>
+        </w:rPr>
+        <w:t>GUItool</w:t>
+      </w:r>
+      <w:proofErr w:type="spellEnd"/>
+      <w:r>
+        <w:rPr>
+          <w:rFonts w:ascii="Calibri" w:eastAsia="Times New Roman" w:hAnsi="Calibri" w:cs="Times New Roman"/>
+          <w:color w:val="000000"/>
+          <w:sz w:val="24"/>
+          <w:szCs w:val="24"/>
+        </w:rPr>
+        <w:t>: begin automatically generated code':</w:t>
+      </w:r>
     </w:p>
     <w:p>
       <w:pPr>
@@ -533,16 +951,6 @@
           <w:shd w:val="clear" w:color="auto" w:fill="FFFFFF"/>
         </w:rPr>
       </w:pPr>
-    </w:p>
-    <w:p>
-      <w:pPr>
-        <w:spacing w:after="0" w:line="240" w:lineRule="auto"/>
-        <w:rPr>
-          <w:rFonts w:ascii="Times New Roman" w:eastAsia="Times New Roman" w:hAnsi="Times New Roman" w:cs="Times New Roman"/>
-          <w:sz w:val="24"/>
-          <w:szCs w:val="24"/>
-        </w:rPr>
-      </w:pPr>
       <w:r>
         <w:rPr>
           <w:rFonts w:ascii="Calibri" w:eastAsia="Times New Roman" w:hAnsi="Calibri" w:cs="Times New Roman"/>
@@ -551,7 +959,8 @@
           <w:szCs w:val="24"/>
           <w:shd w:val="clear" w:color="auto" w:fill="FFFFFF"/>
         </w:rPr>
-        <w:t>3) Copy the .h/.</w:t>
+        <w:br/>
+        <w:t xml:space="preserve">                    </w:t>
       </w:r>
       <w:proofErr w:type="spellStart"/>
       <w:r>
@@ -562,7 +971,7 @@
           <w:szCs w:val="24"/>
           <w:shd w:val="clear" w:color="auto" w:fill="FFFFFF"/>
         </w:rPr>
-        <w:t>cpp</w:t>
+        <w:t>AudioPlayMemory</w:t>
       </w:r>
       <w:proofErr w:type="spellEnd"/>
       <w:r>
@@ -573,7 +982,7 @@
           <w:szCs w:val="24"/>
           <w:shd w:val="clear" w:color="auto" w:fill="FFFFFF"/>
         </w:rPr>
-        <w:t xml:space="preserve"> files to the same </w:t>
+        <w:t xml:space="preserve">          </w:t>
       </w:r>
       <w:proofErr w:type="spellStart"/>
       <w:r>
@@ -584,7 +993,7 @@
           <w:szCs w:val="24"/>
           <w:shd w:val="clear" w:color="auto" w:fill="FFFFFF"/>
         </w:rPr>
-        <w:t>arduino</w:t>
+        <w:t>playMem_heartSoundSamp</w:t>
       </w:r>
       <w:proofErr w:type="spellEnd"/>
       <w:r>
@@ -595,7 +1004,7 @@
           <w:szCs w:val="24"/>
           <w:shd w:val="clear" w:color="auto" w:fill="FFFFFF"/>
         </w:rPr>
-        <w:t xml:space="preserve"> program directory as the .</w:t>
+        <w:t>;                                //</w:t>
       </w:r>
       <w:proofErr w:type="spellStart"/>
       <w:r>
@@ -606,7 +1015,7 @@
           <w:szCs w:val="24"/>
           <w:shd w:val="clear" w:color="auto" w:fill="FFFFFF"/>
         </w:rPr>
-        <w:t>ino</w:t>
+        <w:t>xy</w:t>
       </w:r>
       <w:proofErr w:type="spellEnd"/>
       <w:r>
@@ -617,619 +1026,22 @@
           <w:szCs w:val="24"/>
           <w:shd w:val="clear" w:color="auto" w:fill="FFFFFF"/>
         </w:rPr>
-        <w:t>; restart the IDE to load them.</w:t>
-      </w:r>
-    </w:p>
-    <w:p>
-      <w:pPr>
-        <w:shd w:val="clear" w:color="auto" w:fill="FFFFFF"/>
-        <w:spacing w:after="0" w:line="240" w:lineRule="auto"/>
-        <w:rPr>
-          <w:rFonts w:ascii="Calibri" w:eastAsia="Times New Roman" w:hAnsi="Calibri" w:cs="Times New Roman"/>
-          <w:color w:val="000000"/>
-          <w:sz w:val="24"/>
-          <w:szCs w:val="24"/>
-        </w:rPr>
-      </w:pPr>
-    </w:p>
-    <w:p>
-      <w:pPr>
-        <w:shd w:val="clear" w:color="auto" w:fill="FFFFFF"/>
-        <w:spacing w:after="0" w:line="240" w:lineRule="auto"/>
-        <w:rPr>
-          <w:rFonts w:ascii="Calibri" w:eastAsia="Times New Roman" w:hAnsi="Calibri" w:cs="Times New Roman"/>
-          <w:color w:val="000000"/>
-          <w:sz w:val="24"/>
-          <w:szCs w:val="24"/>
-        </w:rPr>
-      </w:pPr>
-      <w:r>
-        <w:rPr>
-          <w:rFonts w:ascii="Calibri" w:eastAsia="Times New Roman" w:hAnsi="Calibri" w:cs="Times New Roman"/>
-          <w:color w:val="000000"/>
-          <w:sz w:val="24"/>
-          <w:szCs w:val="24"/>
-        </w:rPr>
-        <w:t>4) For example:</w:t>
-      </w:r>
-    </w:p>
-    <w:p>
-      <w:pPr>
-        <w:shd w:val="clear" w:color="auto" w:fill="FFFFFF"/>
-        <w:spacing w:after="0" w:line="240" w:lineRule="auto"/>
-        <w:rPr>
-          <w:rFonts w:ascii="Calibri" w:eastAsia="Times New Roman" w:hAnsi="Calibri" w:cs="Times New Roman"/>
-          <w:color w:val="000000"/>
-          <w:sz w:val="24"/>
-          <w:szCs w:val="24"/>
-        </w:rPr>
-      </w:pPr>
-    </w:p>
-    <w:p>
-      <w:pPr>
-        <w:shd w:val="clear" w:color="auto" w:fill="FFFFFF"/>
-        <w:spacing w:after="0" w:line="240" w:lineRule="auto"/>
-        <w:rPr>
-          <w:rFonts w:ascii="Calibri" w:eastAsia="Times New Roman" w:hAnsi="Calibri" w:cs="Times New Roman"/>
-          <w:color w:val="000000"/>
-          <w:sz w:val="24"/>
-          <w:szCs w:val="24"/>
-        </w:rPr>
-      </w:pPr>
-      <w:r>
-        <w:rPr>
-          <w:rFonts w:ascii="Calibri" w:eastAsia="Times New Roman" w:hAnsi="Calibri" w:cs="Times New Roman"/>
-          <w:color w:val="000000"/>
-          <w:sz w:val="24"/>
-          <w:szCs w:val="24"/>
-        </w:rPr>
-        <w:t xml:space="preserve">     </w:t>
-      </w:r>
-      <w:proofErr w:type="gramStart"/>
-      <w:r>
-        <w:rPr>
-          <w:rFonts w:ascii="Calibri" w:eastAsia="Times New Roman" w:hAnsi="Calibri" w:cs="Times New Roman"/>
-          <w:color w:val="000000"/>
-          <w:sz w:val="24"/>
-          <w:szCs w:val="24"/>
-        </w:rPr>
-        <w:t>*  I</w:t>
-      </w:r>
-      <w:proofErr w:type="gramEnd"/>
-      <w:r>
-        <w:rPr>
-          <w:rFonts w:ascii="Calibri" w:eastAsia="Times New Roman" w:hAnsi="Calibri" w:cs="Times New Roman"/>
-          <w:color w:val="000000"/>
-          <w:sz w:val="24"/>
-          <w:szCs w:val="24"/>
-        </w:rPr>
-        <w:t xml:space="preserve"> generated the pair, '</w:t>
-      </w:r>
-      <w:proofErr w:type="spellStart"/>
-      <w:r>
-        <w:rPr>
-          <w:rFonts w:ascii="Calibri" w:eastAsia="Times New Roman" w:hAnsi="Calibri" w:cs="Times New Roman"/>
-          <w:color w:val="000000"/>
-          <w:sz w:val="24"/>
-          <w:szCs w:val="24"/>
-        </w:rPr>
-        <w:t>KorotkoffSound.h</w:t>
-      </w:r>
-      <w:proofErr w:type="spellEnd"/>
-      <w:r>
-        <w:rPr>
-          <w:rFonts w:ascii="Calibri" w:eastAsia="Times New Roman" w:hAnsi="Calibri" w:cs="Times New Roman"/>
-          <w:color w:val="000000"/>
-          <w:sz w:val="24"/>
-          <w:szCs w:val="24"/>
-        </w:rPr>
-        <w:t>'/'KorotkoffSound.cpp' from a single beat captured </w:t>
-      </w:r>
-    </w:p>
-    <w:p>
-      <w:pPr>
-        <w:shd w:val="clear" w:color="auto" w:fill="FFFFFF"/>
-        <w:spacing w:after="0" w:line="240" w:lineRule="auto"/>
-        <w:rPr>
-          <w:rFonts w:ascii="Calibri" w:eastAsia="Times New Roman" w:hAnsi="Calibri" w:cs="Times New Roman"/>
-          <w:color w:val="000000"/>
-          <w:sz w:val="24"/>
-          <w:szCs w:val="24"/>
-        </w:rPr>
-      </w:pPr>
-      <w:r>
-        <w:rPr>
-          <w:rFonts w:ascii="Calibri" w:eastAsia="Times New Roman" w:hAnsi="Calibri" w:cs="Times New Roman"/>
-          <w:color w:val="000000"/>
-          <w:sz w:val="24"/>
-          <w:szCs w:val="24"/>
-        </w:rPr>
-        <w:t xml:space="preserve">          </w:t>
-      </w:r>
-      <w:proofErr w:type="gramStart"/>
-      <w:r>
-        <w:rPr>
-          <w:rFonts w:ascii="Calibri" w:eastAsia="Times New Roman" w:hAnsi="Calibri" w:cs="Times New Roman"/>
-          <w:color w:val="000000"/>
-          <w:sz w:val="24"/>
-          <w:szCs w:val="24"/>
-        </w:rPr>
-        <w:t>with</w:t>
-      </w:r>
-      <w:proofErr w:type="gramEnd"/>
-      <w:r>
-        <w:rPr>
-          <w:rFonts w:ascii="Calibri" w:eastAsia="Times New Roman" w:hAnsi="Calibri" w:cs="Times New Roman"/>
-          <w:color w:val="000000"/>
-          <w:sz w:val="24"/>
-          <w:szCs w:val="24"/>
-        </w:rPr>
-        <w:t xml:space="preserve"> Audacity, using the 'wav2sketch.exe' utility program.</w:t>
-      </w:r>
-    </w:p>
-    <w:p>
-      <w:pPr>
-        <w:shd w:val="clear" w:color="auto" w:fill="FFFFFF"/>
-        <w:spacing w:after="0" w:line="240" w:lineRule="auto"/>
-        <w:rPr>
-          <w:rFonts w:ascii="Calibri" w:eastAsia="Times New Roman" w:hAnsi="Calibri" w:cs="Times New Roman"/>
-          <w:color w:val="000000"/>
-          <w:sz w:val="24"/>
-          <w:szCs w:val="24"/>
-        </w:rPr>
-      </w:pPr>
-    </w:p>
-    <w:p>
-      <w:pPr>
-        <w:shd w:val="clear" w:color="auto" w:fill="FFFFFF"/>
-        <w:spacing w:after="0" w:line="240" w:lineRule="auto"/>
-        <w:rPr>
-          <w:rFonts w:ascii="Calibri" w:eastAsia="Times New Roman" w:hAnsi="Calibri" w:cs="Times New Roman"/>
-          <w:color w:val="000000"/>
-          <w:sz w:val="24"/>
-          <w:szCs w:val="24"/>
-        </w:rPr>
-      </w:pPr>
-      <w:r>
-        <w:rPr>
-          <w:rFonts w:ascii="Calibri" w:eastAsia="Times New Roman" w:hAnsi="Calibri" w:cs="Times New Roman"/>
-          <w:color w:val="000000"/>
-          <w:sz w:val="24"/>
-          <w:szCs w:val="24"/>
-        </w:rPr>
-        <w:t>     *</w:t>
-      </w:r>
-      <w:proofErr w:type="gramStart"/>
-      <w:r>
-        <w:rPr>
-          <w:rFonts w:ascii="Calibri" w:eastAsia="Times New Roman" w:hAnsi="Calibri" w:cs="Times New Roman"/>
-          <w:color w:val="000000"/>
-          <w:sz w:val="24"/>
-          <w:szCs w:val="24"/>
-        </w:rPr>
-        <w:t>  Put</w:t>
-      </w:r>
-      <w:proofErr w:type="gramEnd"/>
-      <w:r>
-        <w:rPr>
-          <w:rFonts w:ascii="Calibri" w:eastAsia="Times New Roman" w:hAnsi="Calibri" w:cs="Times New Roman"/>
-          <w:color w:val="000000"/>
-          <w:sz w:val="24"/>
-          <w:szCs w:val="24"/>
-        </w:rPr>
-        <w:t xml:space="preserve"> them in the '...\thebeat\Software\Arduino\Stethoscope' subdirectory (&amp; restarted the IDE).</w:t>
-      </w:r>
-    </w:p>
-    <w:p>
-      <w:pPr>
-        <w:shd w:val="clear" w:color="auto" w:fill="FFFFFF"/>
-        <w:spacing w:after="0" w:line="240" w:lineRule="auto"/>
-        <w:rPr>
-          <w:rFonts w:ascii="Calibri" w:eastAsia="Times New Roman" w:hAnsi="Calibri" w:cs="Times New Roman"/>
-          <w:color w:val="000000"/>
-          <w:sz w:val="24"/>
-          <w:szCs w:val="24"/>
-        </w:rPr>
-      </w:pPr>
-    </w:p>
-    <w:p>
-      <w:pPr>
-        <w:shd w:val="clear" w:color="auto" w:fill="FFFFFF"/>
-        <w:spacing w:after="0" w:line="240" w:lineRule="auto"/>
-        <w:rPr>
-          <w:rFonts w:ascii="Calibri" w:eastAsia="Times New Roman" w:hAnsi="Calibri" w:cs="Times New Roman"/>
-          <w:color w:val="000000"/>
-          <w:sz w:val="24"/>
-          <w:szCs w:val="24"/>
-        </w:rPr>
-      </w:pPr>
-      <w:r>
-        <w:rPr>
-          <w:rFonts w:ascii="Calibri" w:eastAsia="Times New Roman" w:hAnsi="Calibri" w:cs="Times New Roman"/>
-          <w:color w:val="000000"/>
-          <w:sz w:val="24"/>
-          <w:szCs w:val="24"/>
-        </w:rPr>
-        <w:t>     *</w:t>
-      </w:r>
-      <w:proofErr w:type="gramStart"/>
-      <w:r>
-        <w:rPr>
-          <w:rFonts w:ascii="Calibri" w:eastAsia="Times New Roman" w:hAnsi="Calibri" w:cs="Times New Roman"/>
-          <w:color w:val="000000"/>
-          <w:sz w:val="24"/>
-          <w:szCs w:val="24"/>
-        </w:rPr>
-        <w:t>  Added</w:t>
-      </w:r>
-      <w:proofErr w:type="gramEnd"/>
-      <w:r>
-        <w:rPr>
-          <w:rFonts w:ascii="Calibri" w:eastAsia="Times New Roman" w:hAnsi="Calibri" w:cs="Times New Roman"/>
-          <w:color w:val="000000"/>
-          <w:sz w:val="24"/>
-          <w:szCs w:val="24"/>
-        </w:rPr>
-        <w:t xml:space="preserve"> the following--</w:t>
-      </w:r>
-    </w:p>
-    <w:p>
-      <w:pPr>
-        <w:shd w:val="clear" w:color="auto" w:fill="FFFFFF"/>
-        <w:spacing w:after="0" w:line="240" w:lineRule="auto"/>
-        <w:rPr>
-          <w:rFonts w:ascii="Calibri" w:eastAsia="Times New Roman" w:hAnsi="Calibri" w:cs="Times New Roman"/>
-          <w:color w:val="000000"/>
-          <w:sz w:val="24"/>
-          <w:szCs w:val="24"/>
-        </w:rPr>
-      </w:pPr>
-    </w:p>
-    <w:p>
-      <w:pPr>
-        <w:shd w:val="clear" w:color="auto" w:fill="FFFFFF"/>
-        <w:spacing w:after="0" w:line="240" w:lineRule="auto"/>
-        <w:rPr>
-          <w:rFonts w:ascii="Calibri" w:eastAsia="Times New Roman" w:hAnsi="Calibri" w:cs="Times New Roman"/>
-          <w:color w:val="000000"/>
-          <w:sz w:val="24"/>
-          <w:szCs w:val="24"/>
-        </w:rPr>
-      </w:pPr>
-      <w:r>
-        <w:rPr>
-          <w:rFonts w:ascii="Calibri" w:eastAsia="Times New Roman" w:hAnsi="Calibri" w:cs="Times New Roman"/>
-          <w:color w:val="000000"/>
-          <w:sz w:val="24"/>
-          <w:szCs w:val="24"/>
-        </w:rPr>
-        <w:t>               #include "</w:t>
-      </w:r>
-      <w:proofErr w:type="spellStart"/>
-      <w:r>
-        <w:rPr>
-          <w:rFonts w:ascii="Calibri" w:eastAsia="Times New Roman" w:hAnsi="Calibri" w:cs="Times New Roman"/>
-          <w:color w:val="000000"/>
-          <w:sz w:val="24"/>
-          <w:szCs w:val="24"/>
-        </w:rPr>
-        <w:t>KorotkoffSound.h</w:t>
-      </w:r>
-      <w:proofErr w:type="spellEnd"/>
-      <w:r>
-        <w:rPr>
-          <w:rFonts w:ascii="Calibri" w:eastAsia="Times New Roman" w:hAnsi="Calibri" w:cs="Times New Roman"/>
-          <w:color w:val="000000"/>
-          <w:sz w:val="24"/>
-          <w:szCs w:val="24"/>
-        </w:rPr>
-        <w:t>"</w:t>
-      </w:r>
-    </w:p>
-    <w:p>
-      <w:pPr>
-        <w:shd w:val="clear" w:color="auto" w:fill="FFFFFF"/>
-        <w:spacing w:after="0" w:line="240" w:lineRule="auto"/>
-        <w:rPr>
-          <w:rFonts w:ascii="Calibri" w:eastAsia="Times New Roman" w:hAnsi="Calibri" w:cs="Times New Roman"/>
-          <w:color w:val="000000"/>
-          <w:sz w:val="24"/>
-          <w:szCs w:val="24"/>
-        </w:rPr>
-      </w:pPr>
-      <w:r>
-        <w:rPr>
-          <w:rFonts w:ascii="Calibri" w:eastAsia="Times New Roman" w:hAnsi="Calibri" w:cs="Times New Roman"/>
-          <w:color w:val="000000"/>
-          <w:sz w:val="24"/>
-          <w:szCs w:val="24"/>
-        </w:rPr>
-        <w:t>          </w:t>
-      </w:r>
-    </w:p>
-    <w:p>
-      <w:pPr>
-        <w:shd w:val="clear" w:color="auto" w:fill="FFFFFF"/>
-        <w:spacing w:after="240" w:line="240" w:lineRule="auto"/>
-        <w:rPr>
-          <w:rFonts w:ascii="Calibri" w:eastAsia="Times New Roman" w:hAnsi="Calibri" w:cs="Times New Roman"/>
-          <w:color w:val="000000"/>
-          <w:sz w:val="24"/>
-          <w:szCs w:val="24"/>
-        </w:rPr>
-      </w:pPr>
-      <w:r>
-        <w:rPr>
-          <w:rFonts w:ascii="Calibri" w:eastAsia="Times New Roman" w:hAnsi="Calibri" w:cs="Times New Roman"/>
-          <w:color w:val="000000"/>
-          <w:sz w:val="24"/>
-          <w:szCs w:val="24"/>
-        </w:rPr>
-        <w:t>               </w:t>
-      </w:r>
-      <w:proofErr w:type="gramStart"/>
-      <w:r>
-        <w:rPr>
-          <w:rFonts w:ascii="Calibri" w:eastAsia="Times New Roman" w:hAnsi="Calibri" w:cs="Times New Roman"/>
-          <w:color w:val="000000"/>
-          <w:sz w:val="24"/>
-          <w:szCs w:val="24"/>
-        </w:rPr>
-        <w:t>void</w:t>
-      </w:r>
-      <w:proofErr w:type="gramEnd"/>
-      <w:r>
-        <w:rPr>
-          <w:rFonts w:ascii="Calibri" w:eastAsia="Times New Roman" w:hAnsi="Calibri" w:cs="Times New Roman"/>
-          <w:color w:val="000000"/>
-          <w:sz w:val="24"/>
-          <w:szCs w:val="24"/>
-        </w:rPr>
-        <w:t xml:space="preserve"> </w:t>
-      </w:r>
-      <w:proofErr w:type="spellStart"/>
-      <w:r>
-        <w:rPr>
-          <w:rFonts w:ascii="Calibri" w:eastAsia="Times New Roman" w:hAnsi="Calibri" w:cs="Times New Roman"/>
-          <w:color w:val="000000"/>
-          <w:sz w:val="24"/>
-          <w:szCs w:val="24"/>
-        </w:rPr>
-        <w:t>PlayHB</w:t>
-      </w:r>
-      <w:proofErr w:type="spellEnd"/>
-      <w:r>
-        <w:rPr>
-          <w:rFonts w:ascii="Calibri" w:eastAsia="Times New Roman" w:hAnsi="Calibri" w:cs="Times New Roman"/>
-          <w:color w:val="000000"/>
-          <w:sz w:val="24"/>
-          <w:szCs w:val="24"/>
-        </w:rPr>
-        <w:t>()</w:t>
-      </w:r>
-      <w:r>
-        <w:rPr>
-          <w:rFonts w:ascii="Calibri" w:eastAsia="Times New Roman" w:hAnsi="Calibri" w:cs="Times New Roman"/>
-          <w:color w:val="000000"/>
-          <w:sz w:val="24"/>
-          <w:szCs w:val="24"/>
-        </w:rPr>
-        <w:br/>
-        <w:t>               {</w:t>
-      </w:r>
-      <w:r>
-        <w:rPr>
-          <w:rFonts w:ascii="Calibri" w:eastAsia="Times New Roman" w:hAnsi="Calibri" w:cs="Times New Roman"/>
-          <w:color w:val="000000"/>
-          <w:sz w:val="24"/>
-          <w:szCs w:val="24"/>
-        </w:rPr>
-        <w:br/>
-        <w:t xml:space="preserve">                   </w:t>
-      </w:r>
-      <w:proofErr w:type="spellStart"/>
-      <w:r>
-        <w:rPr>
-          <w:rFonts w:ascii="Calibri" w:eastAsia="Times New Roman" w:hAnsi="Calibri" w:cs="Times New Roman"/>
-          <w:color w:val="000000"/>
-          <w:sz w:val="24"/>
-          <w:szCs w:val="24"/>
-        </w:rPr>
-        <w:t>playMem_heartSoundSamp.play</w:t>
-      </w:r>
-      <w:proofErr w:type="spellEnd"/>
-      <w:r>
-        <w:rPr>
-          <w:rFonts w:ascii="Calibri" w:eastAsia="Times New Roman" w:hAnsi="Calibri" w:cs="Times New Roman"/>
-          <w:color w:val="000000"/>
-          <w:sz w:val="24"/>
-          <w:szCs w:val="24"/>
-        </w:rPr>
-        <w:t xml:space="preserve">( </w:t>
-      </w:r>
-      <w:proofErr w:type="spellStart"/>
-      <w:r>
-        <w:rPr>
-          <w:rFonts w:ascii="Calibri" w:eastAsia="Times New Roman" w:hAnsi="Calibri" w:cs="Times New Roman"/>
-          <w:color w:val="000000"/>
-          <w:sz w:val="24"/>
-          <w:szCs w:val="24"/>
-        </w:rPr>
-        <w:t>KorotkoffSound</w:t>
-      </w:r>
-      <w:proofErr w:type="spellEnd"/>
-      <w:r>
-        <w:rPr>
-          <w:rFonts w:ascii="Calibri" w:eastAsia="Times New Roman" w:hAnsi="Calibri" w:cs="Times New Roman"/>
-          <w:color w:val="000000"/>
-          <w:sz w:val="24"/>
-          <w:szCs w:val="24"/>
-        </w:rPr>
-        <w:t xml:space="preserve"> );</w:t>
-      </w:r>
-      <w:r>
-        <w:rPr>
-          <w:rFonts w:ascii="Calibri" w:eastAsia="Times New Roman" w:hAnsi="Calibri" w:cs="Times New Roman"/>
-          <w:color w:val="000000"/>
-          <w:sz w:val="24"/>
-          <w:szCs w:val="24"/>
-        </w:rPr>
-        <w:br/>
-        <w:t>               }</w:t>
-      </w:r>
-    </w:p>
-    <w:p>
-      <w:pPr>
-        <w:spacing w:after="0" w:line="240" w:lineRule="auto"/>
-        <w:rPr>
-          <w:rFonts w:ascii="Times New Roman" w:eastAsia="Times New Roman" w:hAnsi="Times New Roman" w:cs="Times New Roman"/>
-          <w:sz w:val="24"/>
-          <w:szCs w:val="24"/>
-        </w:rPr>
-      </w:pPr>
-      <w:r>
-        <w:rPr>
-          <w:rFonts w:ascii="Calibri" w:eastAsia="Times New Roman" w:hAnsi="Calibri" w:cs="Times New Roman"/>
-          <w:color w:val="000000"/>
-          <w:sz w:val="24"/>
-          <w:szCs w:val="24"/>
-        </w:rPr>
-        <w:br/>
-      </w:r>
-    </w:p>
-    <w:p>
-      <w:pPr>
-        <w:shd w:val="clear" w:color="auto" w:fill="FFFFFF"/>
-        <w:spacing w:after="0" w:line="240" w:lineRule="auto"/>
-        <w:rPr>
-          <w:rFonts w:ascii="Calibri" w:eastAsia="Times New Roman" w:hAnsi="Calibri" w:cs="Times New Roman"/>
-          <w:color w:val="000000"/>
-          <w:sz w:val="24"/>
-          <w:szCs w:val="24"/>
-        </w:rPr>
-      </w:pPr>
-      <w:r>
-        <w:rPr>
-          <w:rFonts w:ascii="Calibri" w:eastAsia="Times New Roman" w:hAnsi="Calibri" w:cs="Times New Roman"/>
-          <w:color w:val="000000"/>
-          <w:sz w:val="24"/>
-          <w:szCs w:val="24"/>
-        </w:rPr>
-        <w:t xml:space="preserve">               ....and in the '// </w:t>
-      </w:r>
-      <w:proofErr w:type="spellStart"/>
-      <w:r>
-        <w:rPr>
-          <w:rFonts w:ascii="Calibri" w:eastAsia="Times New Roman" w:hAnsi="Calibri" w:cs="Times New Roman"/>
-          <w:color w:val="000000"/>
-          <w:sz w:val="24"/>
-          <w:szCs w:val="24"/>
-        </w:rPr>
-        <w:t>GUItool</w:t>
-      </w:r>
-      <w:proofErr w:type="spellEnd"/>
-      <w:r>
-        <w:rPr>
-          <w:rFonts w:ascii="Calibri" w:eastAsia="Times New Roman" w:hAnsi="Calibri" w:cs="Times New Roman"/>
-          <w:color w:val="000000"/>
-          <w:sz w:val="24"/>
-          <w:szCs w:val="24"/>
-        </w:rPr>
-        <w:t>: begin automatically generated code':</w:t>
-      </w:r>
-    </w:p>
-    <w:p>
-      <w:pPr>
-        <w:spacing w:after="0" w:line="240" w:lineRule="auto"/>
-        <w:rPr>
-          <w:rFonts w:ascii="Calibri" w:eastAsia="Times New Roman" w:hAnsi="Calibri" w:cs="Times New Roman"/>
-          <w:color w:val="000000"/>
-          <w:sz w:val="24"/>
-          <w:szCs w:val="24"/>
-          <w:shd w:val="clear" w:color="auto" w:fill="FFFFFF"/>
-        </w:rPr>
-      </w:pPr>
-      <w:r>
-        <w:rPr>
-          <w:rFonts w:ascii="Calibri" w:eastAsia="Times New Roman" w:hAnsi="Calibri" w:cs="Times New Roman"/>
-          <w:color w:val="000000"/>
-          <w:sz w:val="24"/>
-          <w:szCs w:val="24"/>
-          <w:shd w:val="clear" w:color="auto" w:fill="FFFFFF"/>
-        </w:rPr>
-        <w:br/>
-        <w:t xml:space="preserve">                    </w:t>
-      </w:r>
-      <w:proofErr w:type="spellStart"/>
-      <w:r>
-        <w:rPr>
-          <w:rFonts w:ascii="Calibri" w:eastAsia="Times New Roman" w:hAnsi="Calibri" w:cs="Times New Roman"/>
-          <w:color w:val="000000"/>
-          <w:sz w:val="24"/>
-          <w:szCs w:val="24"/>
-          <w:shd w:val="clear" w:color="auto" w:fill="FFFFFF"/>
-        </w:rPr>
-        <w:t>AudioPlayMemory</w:t>
-      </w:r>
-      <w:proofErr w:type="spellEnd"/>
-      <w:r>
-        <w:rPr>
-          <w:rFonts w:ascii="Calibri" w:eastAsia="Times New Roman" w:hAnsi="Calibri" w:cs="Times New Roman"/>
-          <w:color w:val="000000"/>
-          <w:sz w:val="24"/>
-          <w:szCs w:val="24"/>
-          <w:shd w:val="clear" w:color="auto" w:fill="FFFFFF"/>
-        </w:rPr>
-        <w:t xml:space="preserve">          </w:t>
-      </w:r>
-      <w:proofErr w:type="spellStart"/>
-      <w:r>
-        <w:rPr>
-          <w:rFonts w:ascii="Calibri" w:eastAsia="Times New Roman" w:hAnsi="Calibri" w:cs="Times New Roman"/>
-          <w:color w:val="000000"/>
-          <w:sz w:val="24"/>
-          <w:szCs w:val="24"/>
-          <w:shd w:val="clear" w:color="auto" w:fill="FFFFFF"/>
-        </w:rPr>
-        <w:t>playMem_heartSoundSamp</w:t>
-      </w:r>
-      <w:proofErr w:type="spellEnd"/>
-      <w:r>
-        <w:rPr>
-          <w:rFonts w:ascii="Calibri" w:eastAsia="Times New Roman" w:hAnsi="Calibri" w:cs="Times New Roman"/>
-          <w:color w:val="000000"/>
-          <w:sz w:val="24"/>
-          <w:szCs w:val="24"/>
-          <w:shd w:val="clear" w:color="auto" w:fill="FFFFFF"/>
-        </w:rPr>
-        <w:t>;                                //</w:t>
-      </w:r>
-      <w:proofErr w:type="spellStart"/>
-      <w:r>
-        <w:rPr>
-          <w:rFonts w:ascii="Calibri" w:eastAsia="Times New Roman" w:hAnsi="Calibri" w:cs="Times New Roman"/>
-          <w:color w:val="000000"/>
-          <w:sz w:val="24"/>
-          <w:szCs w:val="24"/>
-          <w:shd w:val="clear" w:color="auto" w:fill="FFFFFF"/>
-        </w:rPr>
-        <w:t>xy</w:t>
-      </w:r>
-      <w:proofErr w:type="spellEnd"/>
-      <w:r>
-        <w:rPr>
-          <w:rFonts w:ascii="Calibri" w:eastAsia="Times New Roman" w:hAnsi="Calibri" w:cs="Times New Roman"/>
-          <w:color w:val="000000"/>
-          <w:sz w:val="24"/>
-          <w:szCs w:val="24"/>
-          <w:shd w:val="clear" w:color="auto" w:fill="FFFFFF"/>
-        </w:rPr>
         <w:t>=154,398</w:t>
       </w:r>
-    </w:p>
-    <w:p/>
+      <w:commentRangeEnd w:id="0"/>
+      <w:r>
+        <w:rPr>
+          <w:rStyle w:val="CommentReference"/>
+        </w:rPr>
+        <w:commentReference w:id="0"/>
+      </w:r>
+    </w:p>
+    <w:p>
+      <w:bookmarkStart w:id="1" w:name="_GoBack"/>
+      <w:bookmarkEnd w:id="1"/>
+    </w:p>
     <w:sectPr>
-      <w:headerReference w:type="default" r:id="rId10"/>
+      <w:headerReference w:type="default" r:id="rId12"/>
       <w:pgSz w:w="12240" w:h="15840"/>
       <w:pgMar w:top="1440" w:right="1440" w:bottom="1440" w:left="1440" w:header="720" w:footer="720" w:gutter="0"/>
       <w:cols w:space="720"/>
@@ -1237,6 +1049,41 @@
     </w:sectPr>
   </w:body>
 </w:document>
+</file>
+
+<file path=word/comments.xml><?xml version="1.0" encoding="utf-8"?>
+<w:comments xmlns:wpc="http://schemas.microsoft.com/office/word/2010/wordprocessingCanvas" xmlns:mc="http://schemas.openxmlformats.org/markup-compatibility/2006" xmlns:o="urn:schemas-microsoft-com:office:office" xmlns:r="http://schemas.openxmlformats.org/officeDocument/2006/relationships" xmlns:m="http://schemas.openxmlformats.org/officeDocument/2006/math" xmlns:v="urn:schemas-microsoft-com:vml" xmlns:wp14="http://schemas.microsoft.com/office/word/2010/wordprocessingDrawing" xmlns:wp="http://schemas.openxmlformats.org/drawingml/2006/wordprocessingDrawing" xmlns:w10="urn:schemas-microsoft-com:office:word" xmlns:w="http://schemas.openxmlformats.org/wordprocessingml/2006/main" xmlns:w14="http://schemas.microsoft.com/office/word/2010/wordml" xmlns:w15="http://schemas.microsoft.com/office/word/2012/wordml" xmlns:wpg="http://schemas.microsoft.com/office/word/2010/wordprocessingGroup" xmlns:wpi="http://schemas.microsoft.com/office/word/2010/wordprocessingInk" xmlns:wne="http://schemas.microsoft.com/office/word/2006/wordml" xmlns:wps="http://schemas.microsoft.com/office/word/2010/wordprocessingShape" mc:Ignorable="w14 w15 wp14">
+  <w:comment w:id="0" w:author="Lobo, Fluvio" w:date="2017-07-11T16:30:00Z" w:initials="LF">
+    <w:p>
+      <w:pPr>
+        <w:pStyle w:val="CommentText"/>
+      </w:pPr>
+      <w:r>
+        <w:rPr>
+          <w:rStyle w:val="CommentReference"/>
+        </w:rPr>
+        <w:annotationRef/>
+      </w:r>
+      <w:r>
+        <w:t xml:space="preserve">Add a section on the </w:t>
+      </w:r>
+      <w:proofErr w:type="spellStart"/>
+      <w:r>
+        <w:t>gui</w:t>
+      </w:r>
+      <w:proofErr w:type="spellEnd"/>
+      <w:r>
+        <w:t xml:space="preserve"> diagram</w:t>
+      </w:r>
+    </w:p>
+  </w:comment>
+</w:comments>
+</file>
+
+<file path=word/commentsExtended.xml><?xml version="1.0" encoding="utf-8"?>
+<w15:commentsEx xmlns:wpc="http://schemas.microsoft.com/office/word/2010/wordprocessingCanvas" xmlns:mc="http://schemas.openxmlformats.org/markup-compatibility/2006" xmlns:o="urn:schemas-microsoft-com:office:office" xmlns:r="http://schemas.openxmlformats.org/officeDocument/2006/relationships" xmlns:m="http://schemas.openxmlformats.org/officeDocument/2006/math" xmlns:v="urn:schemas-microsoft-com:vml" xmlns:wp14="http://schemas.microsoft.com/office/word/2010/wordprocessingDrawing" xmlns:wp="http://schemas.openxmlformats.org/drawingml/2006/wordprocessingDrawing" xmlns:w10="urn:schemas-microsoft-com:office:word" xmlns:w="http://schemas.openxmlformats.org/wordprocessingml/2006/main" xmlns:w14="http://schemas.microsoft.com/office/word/2010/wordml" xmlns:w15="http://schemas.microsoft.com/office/word/2012/wordml" xmlns:wpg="http://schemas.microsoft.com/office/word/2010/wordprocessingGroup" xmlns:wpi="http://schemas.microsoft.com/office/word/2010/wordprocessingInk" xmlns:wne="http://schemas.microsoft.com/office/word/2006/wordml" xmlns:wps="http://schemas.microsoft.com/office/word/2010/wordprocessingShape" mc:Ignorable="w14 w15 wp14">
+  <w15:commentEx w15:paraId="7C8FA121" w15:done="0"/>
+</w15:commentsEx>
 </file>
 
 <file path=word/endnotes.xml><?xml version="1.0" encoding="utf-8"?>
@@ -1391,6 +1238,92 @@
 <file path=word/numbering.xml><?xml version="1.0" encoding="utf-8"?>
 <w:numbering xmlns:wpc="http://schemas.microsoft.com/office/word/2010/wordprocessingCanvas" xmlns:mc="http://schemas.openxmlformats.org/markup-compatibility/2006" xmlns:o="urn:schemas-microsoft-com:office:office" xmlns:r="http://schemas.openxmlformats.org/officeDocument/2006/relationships" xmlns:m="http://schemas.openxmlformats.org/officeDocument/2006/math" xmlns:v="urn:schemas-microsoft-com:vml" xmlns:wp14="http://schemas.microsoft.com/office/word/2010/wordprocessingDrawing" xmlns:wp="http://schemas.openxmlformats.org/drawingml/2006/wordprocessingDrawing" xmlns:w10="urn:schemas-microsoft-com:office:word" xmlns:w="http://schemas.openxmlformats.org/wordprocessingml/2006/main" xmlns:w14="http://schemas.microsoft.com/office/word/2010/wordml" xmlns:w15="http://schemas.microsoft.com/office/word/2012/wordml" xmlns:wpg="http://schemas.microsoft.com/office/word/2010/wordprocessingGroup" xmlns:wpi="http://schemas.microsoft.com/office/word/2010/wordprocessingInk" xmlns:wne="http://schemas.microsoft.com/office/word/2006/wordml" xmlns:wps="http://schemas.microsoft.com/office/word/2010/wordprocessingShape" mc:Ignorable="w14 w15 wp14">
   <w:abstractNum w:abstractNumId="0" w15:restartNumberingAfterBreak="0">
+    <w:nsid w:val="04695655"/>
+    <w:multiLevelType w:val="multilevel"/>
+    <w:tmpl w:val="0409001F"/>
+    <w:lvl w:ilvl="0">
+      <w:start w:val="1"/>
+      <w:numFmt w:val="decimal"/>
+      <w:lvlText w:val="%1."/>
+      <w:lvlJc w:val="left"/>
+      <w:pPr>
+        <w:ind w:left="360" w:hanging="360"/>
+      </w:pPr>
+    </w:lvl>
+    <w:lvl w:ilvl="1">
+      <w:start w:val="1"/>
+      <w:numFmt w:val="decimal"/>
+      <w:lvlText w:val="%1.%2."/>
+      <w:lvlJc w:val="left"/>
+      <w:pPr>
+        <w:ind w:left="792" w:hanging="432"/>
+      </w:pPr>
+    </w:lvl>
+    <w:lvl w:ilvl="2">
+      <w:start w:val="1"/>
+      <w:numFmt w:val="decimal"/>
+      <w:lvlText w:val="%1.%2.%3."/>
+      <w:lvlJc w:val="left"/>
+      <w:pPr>
+        <w:ind w:left="1224" w:hanging="504"/>
+      </w:pPr>
+    </w:lvl>
+    <w:lvl w:ilvl="3">
+      <w:start w:val="1"/>
+      <w:numFmt w:val="decimal"/>
+      <w:lvlText w:val="%1.%2.%3.%4."/>
+      <w:lvlJc w:val="left"/>
+      <w:pPr>
+        <w:ind w:left="1728" w:hanging="648"/>
+      </w:pPr>
+    </w:lvl>
+    <w:lvl w:ilvl="4">
+      <w:start w:val="1"/>
+      <w:numFmt w:val="decimal"/>
+      <w:lvlText w:val="%1.%2.%3.%4.%5."/>
+      <w:lvlJc w:val="left"/>
+      <w:pPr>
+        <w:ind w:left="2232" w:hanging="792"/>
+      </w:pPr>
+    </w:lvl>
+    <w:lvl w:ilvl="5">
+      <w:start w:val="1"/>
+      <w:numFmt w:val="decimal"/>
+      <w:lvlText w:val="%1.%2.%3.%4.%5.%6."/>
+      <w:lvlJc w:val="left"/>
+      <w:pPr>
+        <w:ind w:left="2736" w:hanging="936"/>
+      </w:pPr>
+    </w:lvl>
+    <w:lvl w:ilvl="6">
+      <w:start w:val="1"/>
+      <w:numFmt w:val="decimal"/>
+      <w:lvlText w:val="%1.%2.%3.%4.%5.%6.%7."/>
+      <w:lvlJc w:val="left"/>
+      <w:pPr>
+        <w:ind w:left="3240" w:hanging="1080"/>
+      </w:pPr>
+    </w:lvl>
+    <w:lvl w:ilvl="7">
+      <w:start w:val="1"/>
+      <w:numFmt w:val="decimal"/>
+      <w:lvlText w:val="%1.%2.%3.%4.%5.%6.%7.%8."/>
+      <w:lvlJc w:val="left"/>
+      <w:pPr>
+        <w:ind w:left="3744" w:hanging="1224"/>
+      </w:pPr>
+    </w:lvl>
+    <w:lvl w:ilvl="8">
+      <w:start w:val="1"/>
+      <w:numFmt w:val="decimal"/>
+      <w:lvlText w:val="%1.%2.%3.%4.%5.%6.%7.%8.%9."/>
+      <w:lvlJc w:val="left"/>
+      <w:pPr>
+        <w:ind w:left="4320" w:hanging="1440"/>
+      </w:pPr>
+    </w:lvl>
+  </w:abstractNum>
+  <w:abstractNum w:abstractNumId="1" w15:restartNumberingAfterBreak="0">
     <w:nsid w:val="26C20854"/>
     <w:multiLevelType w:val="multilevel"/>
     <w:tmpl w:val="0409001F"/>
@@ -1476,7 +1409,7 @@
       </w:pPr>
     </w:lvl>
   </w:abstractNum>
-  <w:abstractNum w:abstractNumId="1" w15:restartNumberingAfterBreak="0">
+  <w:abstractNum w:abstractNumId="2" w15:restartNumberingAfterBreak="0">
     <w:nsid w:val="30D343A2"/>
     <w:multiLevelType w:val="multilevel"/>
     <w:tmpl w:val="0409001F"/>
@@ -1562,7 +1495,120 @@
       </w:pPr>
     </w:lvl>
   </w:abstractNum>
-  <w:abstractNum w:abstractNumId="2" w15:restartNumberingAfterBreak="0">
+  <w:abstractNum w:abstractNumId="3" w15:restartNumberingAfterBreak="0">
+    <w:nsid w:val="53577FC1"/>
+    <w:multiLevelType w:val="hybridMultilevel"/>
+    <w:tmpl w:val="ECE83942"/>
+    <w:lvl w:ilvl="0" w:tplc="0409000B">
+      <w:start w:val="1"/>
+      <w:numFmt w:val="bullet"/>
+      <w:lvlText w:val=""/>
+      <w:lvlJc w:val="left"/>
+      <w:pPr>
+        <w:ind w:left="720" w:hanging="360"/>
+      </w:pPr>
+      <w:rPr>
+        <w:rFonts w:ascii="Wingdings" w:hAnsi="Wingdings" w:hint="default"/>
+      </w:rPr>
+    </w:lvl>
+    <w:lvl w:ilvl="1" w:tplc="04090003" w:tentative="1">
+      <w:start w:val="1"/>
+      <w:numFmt w:val="bullet"/>
+      <w:lvlText w:val="o"/>
+      <w:lvlJc w:val="left"/>
+      <w:pPr>
+        <w:ind w:left="1440" w:hanging="360"/>
+      </w:pPr>
+      <w:rPr>
+        <w:rFonts w:ascii="Courier New" w:hAnsi="Courier New" w:cs="Courier New" w:hint="default"/>
+      </w:rPr>
+    </w:lvl>
+    <w:lvl w:ilvl="2" w:tplc="04090005" w:tentative="1">
+      <w:start w:val="1"/>
+      <w:numFmt w:val="bullet"/>
+      <w:lvlText w:val=""/>
+      <w:lvlJc w:val="left"/>
+      <w:pPr>
+        <w:ind w:left="2160" w:hanging="360"/>
+      </w:pPr>
+      <w:rPr>
+        <w:rFonts w:ascii="Wingdings" w:hAnsi="Wingdings" w:hint="default"/>
+      </w:rPr>
+    </w:lvl>
+    <w:lvl w:ilvl="3" w:tplc="04090001" w:tentative="1">
+      <w:start w:val="1"/>
+      <w:numFmt w:val="bullet"/>
+      <w:lvlText w:val=""/>
+      <w:lvlJc w:val="left"/>
+      <w:pPr>
+        <w:ind w:left="2880" w:hanging="360"/>
+      </w:pPr>
+      <w:rPr>
+        <w:rFonts w:ascii="Symbol" w:hAnsi="Symbol" w:hint="default"/>
+      </w:rPr>
+    </w:lvl>
+    <w:lvl w:ilvl="4" w:tplc="04090003" w:tentative="1">
+      <w:start w:val="1"/>
+      <w:numFmt w:val="bullet"/>
+      <w:lvlText w:val="o"/>
+      <w:lvlJc w:val="left"/>
+      <w:pPr>
+        <w:ind w:left="3600" w:hanging="360"/>
+      </w:pPr>
+      <w:rPr>
+        <w:rFonts w:ascii="Courier New" w:hAnsi="Courier New" w:cs="Courier New" w:hint="default"/>
+      </w:rPr>
+    </w:lvl>
+    <w:lvl w:ilvl="5" w:tplc="04090005" w:tentative="1">
+      <w:start w:val="1"/>
+      <w:numFmt w:val="bullet"/>
+      <w:lvlText w:val=""/>
+      <w:lvlJc w:val="left"/>
+      <w:pPr>
+        <w:ind w:left="4320" w:hanging="360"/>
+      </w:pPr>
+      <w:rPr>
+        <w:rFonts w:ascii="Wingdings" w:hAnsi="Wingdings" w:hint="default"/>
+      </w:rPr>
+    </w:lvl>
+    <w:lvl w:ilvl="6" w:tplc="04090001" w:tentative="1">
+      <w:start w:val="1"/>
+      <w:numFmt w:val="bullet"/>
+      <w:lvlText w:val=""/>
+      <w:lvlJc w:val="left"/>
+      <w:pPr>
+        <w:ind w:left="5040" w:hanging="360"/>
+      </w:pPr>
+      <w:rPr>
+        <w:rFonts w:ascii="Symbol" w:hAnsi="Symbol" w:hint="default"/>
+      </w:rPr>
+    </w:lvl>
+    <w:lvl w:ilvl="7" w:tplc="04090003" w:tentative="1">
+      <w:start w:val="1"/>
+      <w:numFmt w:val="bullet"/>
+      <w:lvlText w:val="o"/>
+      <w:lvlJc w:val="left"/>
+      <w:pPr>
+        <w:ind w:left="5760" w:hanging="360"/>
+      </w:pPr>
+      <w:rPr>
+        <w:rFonts w:ascii="Courier New" w:hAnsi="Courier New" w:cs="Courier New" w:hint="default"/>
+      </w:rPr>
+    </w:lvl>
+    <w:lvl w:ilvl="8" w:tplc="04090005" w:tentative="1">
+      <w:start w:val="1"/>
+      <w:numFmt w:val="bullet"/>
+      <w:lvlText w:val=""/>
+      <w:lvlJc w:val="left"/>
+      <w:pPr>
+        <w:ind w:left="6480" w:hanging="360"/>
+      </w:pPr>
+      <w:rPr>
+        <w:rFonts w:ascii="Wingdings" w:hAnsi="Wingdings" w:hint="default"/>
+      </w:rPr>
+    </w:lvl>
+  </w:abstractNum>
+  <w:abstractNum w:abstractNumId="4" w15:restartNumberingAfterBreak="0">
     <w:nsid w:val="59B00176"/>
     <w:multiLevelType w:val="multilevel"/>
     <w:tmpl w:val="0409001F"/>
@@ -1648,7 +1694,7 @@
       </w:pPr>
     </w:lvl>
   </w:abstractNum>
-  <w:abstractNum w:abstractNumId="3" w15:restartNumberingAfterBreak="0">
+  <w:abstractNum w:abstractNumId="5" w15:restartNumberingAfterBreak="0">
     <w:nsid w:val="64EA2260"/>
     <w:multiLevelType w:val="hybridMultilevel"/>
     <w:tmpl w:val="61709910"/>
@@ -1735,18 +1781,32 @@
     </w:lvl>
   </w:abstractNum>
   <w:num w:numId="1">
+    <w:abstractNumId w:val="5"/>
+  </w:num>
+  <w:num w:numId="2">
+    <w:abstractNumId w:val="2"/>
+  </w:num>
+  <w:num w:numId="3">
+    <w:abstractNumId w:val="1"/>
+  </w:num>
+  <w:num w:numId="4">
+    <w:abstractNumId w:val="4"/>
+  </w:num>
+  <w:num w:numId="5">
     <w:abstractNumId w:val="3"/>
   </w:num>
-  <w:num w:numId="2">
-    <w:abstractNumId w:val="1"/>
-  </w:num>
-  <w:num w:numId="3">
+  <w:num w:numId="6">
     <w:abstractNumId w:val="0"/>
   </w:num>
-  <w:num w:numId="4">
-    <w:abstractNumId w:val="2"/>
-  </w:num>
 </w:numbering>
+</file>
+
+<file path=word/people.xml><?xml version="1.0" encoding="utf-8"?>
+<w15:people xmlns:wpc="http://schemas.microsoft.com/office/word/2010/wordprocessingCanvas" xmlns:mc="http://schemas.openxmlformats.org/markup-compatibility/2006" xmlns:o="urn:schemas-microsoft-com:office:office" xmlns:r="http://schemas.openxmlformats.org/officeDocument/2006/relationships" xmlns:m="http://schemas.openxmlformats.org/officeDocument/2006/math" xmlns:v="urn:schemas-microsoft-com:vml" xmlns:wp14="http://schemas.microsoft.com/office/word/2010/wordprocessingDrawing" xmlns:wp="http://schemas.openxmlformats.org/drawingml/2006/wordprocessingDrawing" xmlns:w10="urn:schemas-microsoft-com:office:word" xmlns:w="http://schemas.openxmlformats.org/wordprocessingml/2006/main" xmlns:w14="http://schemas.microsoft.com/office/word/2010/wordml" xmlns:w15="http://schemas.microsoft.com/office/word/2012/wordml" xmlns:wpg="http://schemas.microsoft.com/office/word/2010/wordprocessingGroup" xmlns:wpi="http://schemas.microsoft.com/office/word/2010/wordprocessingInk" xmlns:wne="http://schemas.microsoft.com/office/word/2006/wordml" xmlns:wps="http://schemas.microsoft.com/office/word/2010/wordprocessingShape" mc:Ignorable="w14 w15 wp14">
+  <w15:person w15:author="Lobo, Fluvio">
+    <w15:presenceInfo w15:providerId="AD" w15:userId="S-1-5-21-1235115776-1589527921-1622053684-6306"/>
+  </w15:person>
+</w15:people>
 </file>
 
 <file path=word/styles.xml><?xml version="1.0" encoding="utf-8"?>
@@ -2286,6 +2346,104 @@
       <w:contextualSpacing/>
     </w:pPr>
   </w:style>
+  <w:style w:type="character" w:styleId="CommentReference">
+    <w:name w:val="annotation reference"/>
+    <w:basedOn w:val="DefaultParagraphFont"/>
+    <w:uiPriority w:val="99"/>
+    <w:semiHidden/>
+    <w:unhideWhenUsed/>
+    <w:rsid w:val="00724781"/>
+    <w:rPr>
+      <w:sz w:val="16"/>
+      <w:szCs w:val="16"/>
+    </w:rPr>
+  </w:style>
+  <w:style w:type="paragraph" w:styleId="CommentText">
+    <w:name w:val="annotation text"/>
+    <w:basedOn w:val="Normal"/>
+    <w:link w:val="CommentTextChar"/>
+    <w:uiPriority w:val="99"/>
+    <w:semiHidden/>
+    <w:unhideWhenUsed/>
+    <w:rsid w:val="00724781"/>
+    <w:pPr>
+      <w:spacing w:line="240" w:lineRule="auto"/>
+    </w:pPr>
+    <w:rPr>
+      <w:sz w:val="20"/>
+      <w:szCs w:val="20"/>
+    </w:rPr>
+  </w:style>
+  <w:style w:type="character" w:customStyle="1" w:styleId="CommentTextChar">
+    <w:name w:val="Comment Text Char"/>
+    <w:basedOn w:val="DefaultParagraphFont"/>
+    <w:link w:val="CommentText"/>
+    <w:uiPriority w:val="99"/>
+    <w:semiHidden/>
+    <w:rsid w:val="00724781"/>
+    <w:rPr>
+      <w:sz w:val="20"/>
+      <w:szCs w:val="20"/>
+    </w:rPr>
+  </w:style>
+  <w:style w:type="paragraph" w:styleId="CommentSubject">
+    <w:name w:val="annotation subject"/>
+    <w:basedOn w:val="CommentText"/>
+    <w:next w:val="CommentText"/>
+    <w:link w:val="CommentSubjectChar"/>
+    <w:uiPriority w:val="99"/>
+    <w:semiHidden/>
+    <w:unhideWhenUsed/>
+    <w:rsid w:val="00724781"/>
+    <w:rPr>
+      <w:b/>
+      <w:bCs/>
+    </w:rPr>
+  </w:style>
+  <w:style w:type="character" w:customStyle="1" w:styleId="CommentSubjectChar">
+    <w:name w:val="Comment Subject Char"/>
+    <w:basedOn w:val="CommentTextChar"/>
+    <w:link w:val="CommentSubject"/>
+    <w:uiPriority w:val="99"/>
+    <w:semiHidden/>
+    <w:rsid w:val="00724781"/>
+    <w:rPr>
+      <w:b/>
+      <w:bCs/>
+      <w:sz w:val="20"/>
+      <w:szCs w:val="20"/>
+    </w:rPr>
+  </w:style>
+  <w:style w:type="paragraph" w:styleId="BalloonText">
+    <w:name w:val="Balloon Text"/>
+    <w:basedOn w:val="Normal"/>
+    <w:link w:val="BalloonTextChar"/>
+    <w:uiPriority w:val="99"/>
+    <w:semiHidden/>
+    <w:unhideWhenUsed/>
+    <w:rsid w:val="00724781"/>
+    <w:pPr>
+      <w:spacing w:after="0" w:line="240" w:lineRule="auto"/>
+    </w:pPr>
+    <w:rPr>
+      <w:rFonts w:ascii="Segoe UI" w:hAnsi="Segoe UI" w:cs="Segoe UI"/>
+      <w:sz w:val="18"/>
+      <w:szCs w:val="18"/>
+    </w:rPr>
+  </w:style>
+  <w:style w:type="character" w:customStyle="1" w:styleId="BalloonTextChar">
+    <w:name w:val="Balloon Text Char"/>
+    <w:basedOn w:val="DefaultParagraphFont"/>
+    <w:link w:val="BalloonText"/>
+    <w:uiPriority w:val="99"/>
+    <w:semiHidden/>
+    <w:rsid w:val="00724781"/>
+    <w:rPr>
+      <w:rFonts w:ascii="Segoe UI" w:hAnsi="Segoe UI" w:cs="Segoe UI"/>
+      <w:sz w:val="18"/>
+      <w:szCs w:val="18"/>
+    </w:rPr>
+  </w:style>
 </w:styles>
 </file>
 

</xml_diff>